<commit_message>
Termino De Proyecto con Razor
</commit_message>
<xml_diff>
--- a/RespuestaTomas.docx
+++ b/RespuestaTomas.docx
@@ -1,6 +1,6 @@
 
 <file path=word/document.xml><?xml version="1.0" encoding="utf-8"?>
-<w:document xmlns:wpc="http://schemas.microsoft.com/office/word/2010/wordprocessingCanvas" xmlns:cx="http://schemas.microsoft.com/office/drawing/2014/chartex" xmlns:cx1="http://schemas.microsoft.com/office/drawing/2015/9/8/chartex" xmlns:cx2="http://schemas.microsoft.com/office/drawing/2015/10/21/chartex" xmlns:cx3="http://schemas.microsoft.com/office/drawing/2016/5/9/chartex" xmlns:cx4="http://schemas.microsoft.com/office/drawing/2016/5/10/chartex" xmlns:cx5="http://schemas.microsoft.com/office/drawing/2016/5/11/chartex" xmlns:cx6="http://schemas.microsoft.com/office/drawing/2016/5/12/chartex" xmlns:cx7="http://schemas.microsoft.com/office/drawing/2016/5/13/chartex" xmlns:cx8="http://schemas.microsoft.com/office/drawing/2016/5/14/chartex" xmlns:mc="http://schemas.openxmlformats.org/markup-compatibility/2006" xmlns:aink="http://schemas.microsoft.com/office/drawing/2016/ink" xmlns:am3d="http://schemas.microsoft.com/office/drawing/2017/model3d" xmlns:o="urn:schemas-microsoft-com:office:office" xmlns:oel="http://schemas.microsoft.com/office/2019/extlst" xmlns:r="http://schemas.openxmlformats.org/officeDocument/2006/relationships" xmlns:m="http://schemas.openxmlformats.org/officeDocument/2006/math" xmlns:v="urn:schemas-microsoft-com:vml" xmlns:wp14="http://schemas.microsoft.com/office/word/2010/wordprocessingDrawing" xmlns:wp="http://schemas.openxmlformats.org/drawingml/2006/wordprocessingDrawing" xmlns:w10="urn:schemas-microsoft-com:office:word" xmlns:w="http://schemas.openxmlformats.org/wordprocessingml/2006/main" xmlns:w14="http://schemas.microsoft.com/office/word/2010/wordml" xmlns:w15="http://schemas.microsoft.com/office/word/2012/wordml" xmlns:w16cex="http://schemas.microsoft.com/office/word/2018/wordml/cex" xmlns:w16cid="http://schemas.microsoft.com/office/word/2016/wordml/cid" xmlns:w16="http://schemas.microsoft.com/office/word/2018/wordml" xmlns:w16du="http://schemas.microsoft.com/office/word/2023/wordml/word16du" xmlns:w16sdtdh="http://schemas.microsoft.com/office/word/2020/wordml/sdtdatahash" xmlns:w16sdtfl="http://schemas.microsoft.com/office/word/2024/wordml/sdtformatlock" xmlns:w16se="http://schemas.microsoft.com/office/word/2015/wordml/symex" xmlns:wpg="http://schemas.microsoft.com/office/word/2010/wordprocessingGroup" xmlns:wpi="http://schemas.microsoft.com/office/word/2010/wordprocessingInk" xmlns:wne="http://schemas.microsoft.com/office/word/2006/wordml" xmlns:wps="http://schemas.microsoft.com/office/word/2010/wordprocessingShape" mc:Ignorable="w14 w15 w16se w16cid w16 w16cex w16sdtdh w16sdtfl w16du wp14">
+<w:document xmlns:wpc="http://schemas.microsoft.com/office/word/2010/wordprocessingCanvas" xmlns:cx="http://schemas.microsoft.com/office/drawing/2014/chartex" xmlns:cx1="http://schemas.microsoft.com/office/drawing/2015/9/8/chartex" xmlns:cx2="http://schemas.microsoft.com/office/drawing/2015/10/21/chartex" xmlns:cx3="http://schemas.microsoft.com/office/drawing/2016/5/9/chartex" xmlns:cx4="http://schemas.microsoft.com/office/drawing/2016/5/10/chartex" xmlns:cx5="http://schemas.microsoft.com/office/drawing/2016/5/11/chartex" xmlns:cx6="http://schemas.microsoft.com/office/drawing/2016/5/12/chartex" xmlns:cx7="http://schemas.microsoft.com/office/drawing/2016/5/13/chartex" xmlns:cx8="http://schemas.microsoft.com/office/drawing/2016/5/14/chartex" xmlns:mc="http://schemas.openxmlformats.org/markup-compatibility/2006" xmlns:aink="http://schemas.microsoft.com/office/drawing/2016/ink" xmlns:am3d="http://schemas.microsoft.com/office/drawing/2017/model3d" xmlns:o="urn:schemas-microsoft-com:office:office" xmlns:r="http://schemas.openxmlformats.org/officeDocument/2006/relationships" xmlns:m="http://schemas.openxmlformats.org/officeDocument/2006/math" xmlns:v="urn:schemas-microsoft-com:vml" xmlns:wp14="http://schemas.microsoft.com/office/word/2010/wordprocessingDrawing" xmlns:wp="http://schemas.openxmlformats.org/drawingml/2006/wordprocessingDrawing" xmlns:w10="urn:schemas-microsoft-com:office:word" xmlns:w="http://schemas.openxmlformats.org/wordprocessingml/2006/main" xmlns:w14="http://schemas.microsoft.com/office/word/2010/wordml" xmlns:w15="http://schemas.microsoft.com/office/word/2012/wordml" xmlns:w16cex="http://schemas.microsoft.com/office/word/2018/wordml/cex" xmlns:w16cid="http://schemas.microsoft.com/office/word/2016/wordml/cid" xmlns:w16="http://schemas.microsoft.com/office/word/2018/wordml" xmlns:w16sdtdh="http://schemas.microsoft.com/office/word/2020/wordml/sdtdatahash" xmlns:w16se="http://schemas.microsoft.com/office/word/2015/wordml/symex" xmlns:wpg="http://schemas.microsoft.com/office/word/2010/wordprocessingGroup" xmlns:wpi="http://schemas.microsoft.com/office/word/2010/wordprocessingInk" xmlns:wne="http://schemas.microsoft.com/office/word/2006/wordml" xmlns:wps="http://schemas.microsoft.com/office/word/2010/wordprocessingShape" mc:Ignorable="w14 w15 w16se w16cid w16 w16cex w16sdtdh wp14">
   <w:body>
     <w:p>
       <w:pPr>
@@ -106,45 +106,86 @@
         <w:rPr>
           <w:highlight w:val="yellow"/>
         </w:rPr>
-        <w:t xml:space="preserve">A) </w:t>
-      </w:r>
-      <w:proofErr w:type="gramStart"/>
-      <w:r>
+        <w:t>A) SUM()</w:t>
+      </w:r>
+    </w:p>
+    <w:p>
+      <w:pPr>
+        <w:pStyle w:val="Listaconvietas"/>
+      </w:pPr>
+      <w:r>
+        <w:t>B) LEN()</w:t>
+      </w:r>
+    </w:p>
+    <w:p>
+      <w:pPr>
+        <w:pStyle w:val="Listaconvietas"/>
+      </w:pPr>
+      <w:r>
+        <w:t>C) GETDATE()</w:t>
+      </w:r>
+    </w:p>
+    <w:p>
+      <w:pPr>
+        <w:pStyle w:val="Listaconvietas"/>
+      </w:pPr>
+      <w:r>
+        <w:t>D) ISNULL()</w:t>
+      </w:r>
+    </w:p>
+    <w:p>
+      <w:pPr>
+        <w:rPr>
+          <w:lang w:val="es-ES"/>
+        </w:rPr>
+      </w:pPr>
+      <w:r>
+        <w:rPr>
+          <w:lang w:val="es-ES"/>
+        </w:rPr>
+        <w:t>2. ¿Cuáles de las siguientes funciones son funciones de agregado en SQL Server?</w:t>
+      </w:r>
+    </w:p>
+    <w:p>
+      <w:pPr>
+        <w:pStyle w:val="Listaconvietas"/>
         <w:rPr>
           <w:highlight w:val="yellow"/>
         </w:rPr>
-        <w:t>SUM(</w:t>
-      </w:r>
-      <w:proofErr w:type="gramEnd"/>
+      </w:pPr>
       <w:r>
         <w:rPr>
           <w:highlight w:val="yellow"/>
         </w:rPr>
-        <w:t>)</w:t>
+        <w:t>A) AVG()</w:t>
       </w:r>
     </w:p>
     <w:p>
       <w:pPr>
         <w:pStyle w:val="Listaconvietas"/>
-      </w:pPr>
-      <w:r>
-        <w:t>B) LEN()</w:t>
+        <w:rPr>
+          <w:highlight w:val="yellow"/>
+        </w:rPr>
+      </w:pPr>
+      <w:r>
+        <w:rPr>
+          <w:highlight w:val="yellow"/>
+        </w:rPr>
+        <w:t>B) MAX()</w:t>
       </w:r>
     </w:p>
     <w:p>
       <w:pPr>
         <w:pStyle w:val="Listaconvietas"/>
-      </w:pPr>
-      <w:r>
-        <w:t xml:space="preserve">C) </w:t>
-      </w:r>
-      <w:proofErr w:type="gramStart"/>
-      <w:r>
-        <w:t>GETDATE(</w:t>
-      </w:r>
-      <w:proofErr w:type="gramEnd"/>
-      <w:r>
-        <w:t>)</w:t>
+        <w:rPr>
+          <w:highlight w:val="green"/>
+        </w:rPr>
+      </w:pPr>
+      <w:r>
+        <w:rPr>
+          <w:highlight w:val="green"/>
+        </w:rPr>
+        <w:t>C) COUNT()</w:t>
       </w:r>
     </w:p>
     <w:p>
@@ -152,33 +193,33 @@
         <w:pStyle w:val="Listaconvietas"/>
       </w:pPr>
       <w:r>
-        <w:t xml:space="preserve">D) </w:t>
-      </w:r>
-      <w:proofErr w:type="gramStart"/>
-      <w:r>
-        <w:t>ISNULL(</w:t>
-      </w:r>
-      <w:proofErr w:type="gramEnd"/>
-      <w:r>
-        <w:t>)</w:t>
-      </w:r>
-    </w:p>
-    <w:p>
-      <w:pPr>
-        <w:rPr>
-          <w:lang w:val="es-ES"/>
-        </w:rPr>
-      </w:pPr>
-      <w:r>
-        <w:rPr>
-          <w:lang w:val="es-ES"/>
-        </w:rPr>
-        <w:t>2. ¿Cuáles de las siguientes funciones son funciones de agregado en SQL Server?</w:t>
+        <w:t>D) CONCAT()</w:t>
+      </w:r>
+    </w:p>
+    <w:p>
+      <w:pPr>
+        <w:rPr>
+          <w:lang w:val="es-ES"/>
+        </w:rPr>
+      </w:pPr>
+      <w:r>
+        <w:rPr>
+          <w:lang w:val="es-ES"/>
+        </w:rPr>
+        <w:t>3. ¿Qué función de agregado se usa para contar el número de registros?</w:t>
       </w:r>
     </w:p>
     <w:p>
       <w:pPr>
         <w:pStyle w:val="Listaconvietas"/>
+      </w:pPr>
+      <w:r>
+        <w:t>A) SUM()</w:t>
+      </w:r>
+    </w:p>
+    <w:p>
+      <w:pPr>
+        <w:pStyle w:val="Listaconvietas"/>
         <w:rPr>
           <w:highlight w:val="yellow"/>
         </w:rPr>
@@ -187,217 +228,92 @@
         <w:rPr>
           <w:highlight w:val="yellow"/>
         </w:rPr>
-        <w:t xml:space="preserve">A) </w:t>
-      </w:r>
-      <w:proofErr w:type="gramStart"/>
+        <w:t>B) COUNT()</w:t>
+      </w:r>
+    </w:p>
+    <w:p>
+      <w:pPr>
+        <w:pStyle w:val="Listaconvietas"/>
+      </w:pPr>
+      <w:r>
+        <w:t>C) TOTAL()</w:t>
+      </w:r>
+    </w:p>
+    <w:p>
+      <w:pPr>
+        <w:pStyle w:val="Listaconvietas"/>
+      </w:pPr>
+      <w:r>
+        <w:t>D) NUMBEROF()</w:t>
+      </w:r>
+    </w:p>
+    <w:p>
+      <w:pPr>
+        <w:rPr>
+          <w:lang w:val="es-ES"/>
+        </w:rPr>
+      </w:pPr>
+      <w:r>
+        <w:rPr>
+          <w:lang w:val="es-ES"/>
+        </w:rPr>
+        <w:t>4. ¿Cuál de las siguientes no es una función de agregado?</w:t>
+      </w:r>
+    </w:p>
+    <w:p>
+      <w:pPr>
+        <w:pStyle w:val="Listaconvietas"/>
+      </w:pPr>
+      <w:r>
+        <w:t>A) MIN()</w:t>
+      </w:r>
+    </w:p>
+    <w:p>
+      <w:pPr>
+        <w:pStyle w:val="Listaconvietas"/>
+      </w:pPr>
+      <w:r>
+        <w:t>B) AVG()</w:t>
+      </w:r>
+    </w:p>
+    <w:p>
+      <w:pPr>
+        <w:pStyle w:val="Listaconvietas"/>
+      </w:pPr>
       <w:r>
         <w:rPr>
           <w:highlight w:val="yellow"/>
         </w:rPr>
-        <w:t>AVG(</w:t>
-      </w:r>
-      <w:proofErr w:type="gramEnd"/>
-      <w:r>
-        <w:rPr>
-          <w:highlight w:val="yellow"/>
-        </w:rPr>
-        <w:t>)</w:t>
+        <w:t>C) SUBSTRING()</w:t>
       </w:r>
     </w:p>
     <w:p>
       <w:pPr>
         <w:pStyle w:val="Listaconvietas"/>
-        <w:rPr>
-          <w:highlight w:val="yellow"/>
-        </w:rPr>
-      </w:pPr>
-      <w:r>
-        <w:rPr>
-          <w:highlight w:val="yellow"/>
-        </w:rPr>
-        <w:t>B) MAX()</w:t>
+      </w:pPr>
+      <w:r>
+        <w:t>D) COUNT()</w:t>
+      </w:r>
+    </w:p>
+    <w:p>
+      <w:pPr>
+        <w:rPr>
+          <w:lang w:val="es-ES"/>
+        </w:rPr>
+      </w:pPr>
+      <w:r>
+        <w:rPr>
+          <w:lang w:val="es-ES"/>
+        </w:rPr>
+        <w:t>5. Selecciona la opción que solo contiene funciones de agregado válidas:</w:t>
       </w:r>
     </w:p>
     <w:p>
       <w:pPr>
         <w:pStyle w:val="Listaconvietas"/>
-        <w:rPr>
-          <w:highlight w:val="green"/>
-        </w:rPr>
-      </w:pPr>
-      <w:r>
-        <w:rPr>
-          <w:highlight w:val="green"/>
-        </w:rPr>
-        <w:t>C) COUNT()</w:t>
-      </w:r>
-    </w:p>
-    <w:p>
-      <w:pPr>
-        <w:pStyle w:val="Listaconvietas"/>
-      </w:pPr>
-      <w:r>
-        <w:t>D) CONCAT()</w:t>
-      </w:r>
-    </w:p>
-    <w:p>
-      <w:pPr>
-        <w:rPr>
-          <w:lang w:val="es-ES"/>
-        </w:rPr>
-      </w:pPr>
-      <w:r>
-        <w:rPr>
-          <w:lang w:val="es-ES"/>
-        </w:rPr>
-        <w:t>3. ¿Qué función de agregado se usa para contar el número de registros?</w:t>
-      </w:r>
-    </w:p>
-    <w:p>
-      <w:pPr>
-        <w:pStyle w:val="Listaconvietas"/>
-      </w:pPr>
-      <w:r>
-        <w:t xml:space="preserve">A) </w:t>
-      </w:r>
-      <w:proofErr w:type="gramStart"/>
-      <w:r>
-        <w:t>SUM(</w:t>
-      </w:r>
-      <w:proofErr w:type="gramEnd"/>
-      <w:r>
-        <w:t>)</w:t>
-      </w:r>
-    </w:p>
-    <w:p>
-      <w:pPr>
-        <w:pStyle w:val="Listaconvietas"/>
-        <w:rPr>
-          <w:highlight w:val="yellow"/>
-        </w:rPr>
-      </w:pPr>
-      <w:r>
-        <w:rPr>
-          <w:highlight w:val="yellow"/>
-        </w:rPr>
-        <w:t>B) COUNT()</w:t>
-      </w:r>
-    </w:p>
-    <w:p>
-      <w:pPr>
-        <w:pStyle w:val="Listaconvietas"/>
-      </w:pPr>
-      <w:r>
-        <w:t>C) TOTAL()</w:t>
-      </w:r>
-    </w:p>
-    <w:p>
-      <w:pPr>
-        <w:pStyle w:val="Listaconvietas"/>
-      </w:pPr>
-      <w:r>
-        <w:t>D) NUMBEROF()</w:t>
-      </w:r>
-    </w:p>
-    <w:p>
-      <w:pPr>
-        <w:rPr>
-          <w:lang w:val="es-ES"/>
-        </w:rPr>
-      </w:pPr>
-      <w:r>
-        <w:rPr>
-          <w:lang w:val="es-ES"/>
-        </w:rPr>
-        <w:t>4. ¿Cuál de las siguientes no es una función de agregado?</w:t>
-      </w:r>
-    </w:p>
-    <w:p>
-      <w:pPr>
-        <w:pStyle w:val="Listaconvietas"/>
-      </w:pPr>
-      <w:r>
-        <w:t xml:space="preserve">A) </w:t>
-      </w:r>
-      <w:proofErr w:type="gramStart"/>
-      <w:r>
-        <w:t>MIN(</w:t>
-      </w:r>
-      <w:proofErr w:type="gramEnd"/>
-      <w:r>
-        <w:t>)</w:t>
-      </w:r>
-    </w:p>
-    <w:p>
-      <w:pPr>
-        <w:pStyle w:val="Listaconvietas"/>
-      </w:pPr>
-      <w:r>
-        <w:t>B) AVG()</w:t>
-      </w:r>
-    </w:p>
-    <w:p>
-      <w:pPr>
-        <w:pStyle w:val="Listaconvietas"/>
-      </w:pPr>
-      <w:r>
-        <w:rPr>
-          <w:highlight w:val="yellow"/>
-        </w:rPr>
-        <w:t>C) SUBSTRING()</w:t>
-      </w:r>
-    </w:p>
-    <w:p>
-      <w:pPr>
-        <w:pStyle w:val="Listaconvietas"/>
-      </w:pPr>
-      <w:r>
-        <w:t>D) COUNT()</w:t>
-      </w:r>
-    </w:p>
-    <w:p>
-      <w:pPr>
-        <w:rPr>
-          <w:lang w:val="es-ES"/>
-        </w:rPr>
-      </w:pPr>
-      <w:r>
-        <w:rPr>
-          <w:lang w:val="es-ES"/>
-        </w:rPr>
-        <w:t>5. Selecciona la opción que solo contiene funciones de agregado válidas:</w:t>
-      </w:r>
-    </w:p>
-    <w:p>
-      <w:pPr>
-        <w:pStyle w:val="Listaconvietas"/>
-      </w:pPr>
-      <w:r>
-        <w:t xml:space="preserve">A) </w:t>
-      </w:r>
-      <w:proofErr w:type="gramStart"/>
-      <w:r>
-        <w:t>SUM(</w:t>
-      </w:r>
-      <w:proofErr w:type="gramEnd"/>
-      <w:r>
-        <w:t xml:space="preserve">), </w:t>
-      </w:r>
-      <w:proofErr w:type="gramStart"/>
-      <w:r>
-        <w:t>MAX(</w:t>
-      </w:r>
-      <w:proofErr w:type="gramEnd"/>
-      <w:r>
-        <w:t xml:space="preserve">), </w:t>
-      </w:r>
-      <w:proofErr w:type="gramStart"/>
-      <w:r>
-        <w:t>GETDATE(</w:t>
-      </w:r>
-      <w:proofErr w:type="gramEnd"/>
-      <w:r>
-        <w:t>)</w:t>
+      </w:pPr>
+      <w:r>
+        <w:t>A) SUM(), MAX(), GETDATE()</w:t>
       </w:r>
     </w:p>
     <w:p>
@@ -620,47 +536,64 @@
         <w:rPr>
           <w:highlight w:val="yellow"/>
         </w:rPr>
-        <w:t>C) dynamic x = 5</w:t>
-      </w:r>
-      <w:proofErr w:type="gramStart"/>
+        <w:t>C) dynamic x = 5;</w:t>
+      </w:r>
       <w:r>
         <w:rPr>
           <w:highlight w:val="yellow"/>
         </w:rPr>
-        <w:t>;</w:t>
-      </w:r>
-      <w:r>
+        <w:t xml:space="preserve">  ??</w:t>
+      </w:r>
+    </w:p>
+    <w:p>
+      <w:pPr>
+        <w:pStyle w:val="Listaconvietas"/>
+      </w:pPr>
+      <w:r>
+        <w:t>D) const x = 5;</w:t>
+      </w:r>
+    </w:p>
+    <w:p>
+      <w:pPr>
+        <w:rPr>
+          <w:lang w:val="es-ES"/>
+        </w:rPr>
+      </w:pPr>
+      <w:r>
+        <w:rPr>
+          <w:lang w:val="es-ES"/>
+        </w:rPr>
+        <w:t>9. ¿Qué palabra clave se usa para declarar una constante?</w:t>
+      </w:r>
+    </w:p>
+    <w:p>
+      <w:pPr>
+        <w:pStyle w:val="Listaconvietas"/>
+      </w:pPr>
+      <w:r>
+        <w:t>A) readonly</w:t>
+      </w:r>
+    </w:p>
+    <w:p>
+      <w:pPr>
+        <w:pStyle w:val="Listaconvietas"/>
         <w:rPr>
           <w:highlight w:val="yellow"/>
         </w:rPr>
-        <w:t xml:space="preserve">  ??</w:t>
-      </w:r>
-      <w:proofErr w:type="gramEnd"/>
+      </w:pPr>
+      <w:r>
+        <w:rPr>
+          <w:highlight w:val="yellow"/>
+        </w:rPr>
+        <w:t>B) const</w:t>
+      </w:r>
     </w:p>
     <w:p>
       <w:pPr>
         <w:pStyle w:val="Listaconvietas"/>
       </w:pPr>
       <w:r>
-        <w:t xml:space="preserve">D) const x = </w:t>
-      </w:r>
-      <w:proofErr w:type="gramStart"/>
-      <w:r>
-        <w:t>5;</w:t>
-      </w:r>
-      <w:proofErr w:type="gramEnd"/>
-    </w:p>
-    <w:p>
-      <w:pPr>
-        <w:rPr>
-          <w:lang w:val="es-ES"/>
-        </w:rPr>
-      </w:pPr>
-      <w:r>
-        <w:rPr>
-          <w:lang w:val="es-ES"/>
-        </w:rPr>
-        <w:t>9. ¿Qué palabra clave se usa para declarar una constante?</w:t>
+        <w:t>C) var</w:t>
       </w:r>
     </w:p>
     <w:p>
@@ -668,13 +601,21 @@
         <w:pStyle w:val="Listaconvietas"/>
       </w:pPr>
       <w:r>
-        <w:t xml:space="preserve">A) </w:t>
-      </w:r>
-      <w:proofErr w:type="spellStart"/>
-      <w:r>
-        <w:t>readonly</w:t>
-      </w:r>
-      <w:proofErr w:type="spellEnd"/>
+        <w:t>D) final</w:t>
+      </w:r>
+    </w:p>
+    <w:p>
+      <w:pPr>
+        <w:rPr>
+          <w:lang w:val="es-ES"/>
+        </w:rPr>
+      </w:pPr>
+      <w:r>
+        <w:rPr>
+          <w:lang w:val="es-ES"/>
+        </w:rPr>
+        <w:t>10. ¿Cuál de las siguientes líneas es válida para declarar un valor nullable?</w:t>
+      </w:r>
     </w:p>
     <w:p>
       <w:pPr>
@@ -687,15 +628,33 @@
         <w:rPr>
           <w:highlight w:val="yellow"/>
         </w:rPr>
-        <w:t>B) const</w:t>
+        <w:t>A) int edad = null;</w:t>
+      </w:r>
+      <w:r>
+        <w:rPr>
+          <w:highlight w:val="yellow"/>
+        </w:rPr>
+        <w:t xml:space="preserve"> </w:t>
+      </w:r>
+      <w:r>
+        <w:rPr>
+          <w:highlight w:val="yellow"/>
+        </w:rPr>
+        <w:t>??</w:t>
       </w:r>
     </w:p>
     <w:p>
       <w:pPr>
         <w:pStyle w:val="Listaconvietas"/>
-      </w:pPr>
-      <w:r>
-        <w:t>C) var</w:t>
+        <w:rPr>
+          <w:highlight w:val="green"/>
+        </w:rPr>
+      </w:pPr>
+      <w:r>
+        <w:rPr>
+          <w:highlight w:val="green"/>
+        </w:rPr>
+        <w:t>B) int? edad = null;</w:t>
       </w:r>
     </w:p>
     <w:p>
@@ -703,153 +662,16 @@
         <w:pStyle w:val="Listaconvietas"/>
       </w:pPr>
       <w:r>
-        <w:t>D) final</w:t>
-      </w:r>
-    </w:p>
-    <w:p>
-      <w:pPr>
-        <w:rPr>
-          <w:lang w:val="es-ES"/>
-        </w:rPr>
-      </w:pPr>
-      <w:r>
-        <w:rPr>
-          <w:lang w:val="es-ES"/>
-        </w:rPr>
-        <w:t xml:space="preserve">10. ¿Cuál de las siguientes líneas es válida para declarar un valor </w:t>
-      </w:r>
-      <w:proofErr w:type="spellStart"/>
-      <w:r>
-        <w:rPr>
-          <w:lang w:val="es-ES"/>
-        </w:rPr>
-        <w:t>nullable</w:t>
-      </w:r>
-      <w:proofErr w:type="spellEnd"/>
-      <w:r>
-        <w:rPr>
-          <w:lang w:val="es-ES"/>
-        </w:rPr>
-        <w:t>?</w:t>
+        <w:t>C) nullable edad = null;</w:t>
       </w:r>
     </w:p>
     <w:p>
       <w:pPr>
         <w:pStyle w:val="Listaconvietas"/>
-        <w:rPr>
-          <w:highlight w:val="yellow"/>
-        </w:rPr>
-      </w:pPr>
-      <w:r>
-        <w:rPr>
-          <w:highlight w:val="yellow"/>
-        </w:rPr>
-        <w:t xml:space="preserve">A) int </w:t>
-      </w:r>
-      <w:proofErr w:type="spellStart"/>
-      <w:r>
-        <w:rPr>
-          <w:highlight w:val="yellow"/>
-        </w:rPr>
-        <w:t>edad</w:t>
-      </w:r>
-      <w:proofErr w:type="spellEnd"/>
-      <w:r>
-        <w:rPr>
-          <w:highlight w:val="yellow"/>
-        </w:rPr>
-        <w:t xml:space="preserve"> = null</w:t>
-      </w:r>
-      <w:proofErr w:type="gramStart"/>
-      <w:r>
-        <w:rPr>
-          <w:highlight w:val="yellow"/>
-        </w:rPr>
-        <w:t>;</w:t>
-      </w:r>
-      <w:r>
-        <w:rPr>
-          <w:highlight w:val="yellow"/>
-        </w:rPr>
-        <w:t xml:space="preserve"> </w:t>
-      </w:r>
-      <w:r>
-        <w:rPr>
-          <w:highlight w:val="yellow"/>
-        </w:rPr>
-        <w:t>??</w:t>
-      </w:r>
-      <w:proofErr w:type="gramEnd"/>
-    </w:p>
-    <w:p>
-      <w:pPr>
-        <w:pStyle w:val="Listaconvietas"/>
-        <w:rPr>
-          <w:highlight w:val="green"/>
-        </w:rPr>
-      </w:pPr>
-      <w:r>
-        <w:rPr>
-          <w:highlight w:val="green"/>
-        </w:rPr>
-        <w:t xml:space="preserve">B) int? </w:t>
-      </w:r>
-      <w:proofErr w:type="spellStart"/>
-      <w:r>
-        <w:rPr>
-          <w:highlight w:val="green"/>
-        </w:rPr>
-        <w:t>edad</w:t>
-      </w:r>
-      <w:proofErr w:type="spellEnd"/>
-      <w:r>
-        <w:rPr>
-          <w:highlight w:val="green"/>
-        </w:rPr>
-        <w:t xml:space="preserve"> = </w:t>
-      </w:r>
-      <w:proofErr w:type="gramStart"/>
-      <w:r>
-        <w:rPr>
-          <w:highlight w:val="green"/>
-        </w:rPr>
-        <w:t>null;</w:t>
-      </w:r>
-      <w:proofErr w:type="gramEnd"/>
-    </w:p>
-    <w:p>
-      <w:pPr>
-        <w:pStyle w:val="Listaconvietas"/>
-      </w:pPr>
-      <w:r>
-        <w:t xml:space="preserve">C) nullable </w:t>
-      </w:r>
-      <w:proofErr w:type="spellStart"/>
-      <w:r>
-        <w:t>edad</w:t>
-      </w:r>
-      <w:proofErr w:type="spellEnd"/>
-      <w:r>
-        <w:t xml:space="preserve"> = </w:t>
-      </w:r>
-      <w:proofErr w:type="gramStart"/>
-      <w:r>
-        <w:t>null;</w:t>
-      </w:r>
-      <w:proofErr w:type="gramEnd"/>
-    </w:p>
-    <w:p>
-      <w:pPr>
-        <w:pStyle w:val="Listaconvietas"/>
-      </w:pPr>
-      <w:r>
-        <w:t xml:space="preserve">D) int edad? = </w:t>
-      </w:r>
-      <w:proofErr w:type="gramStart"/>
-      <w:r>
-        <w:t>null;</w:t>
-      </w:r>
-      <w:proofErr w:type="gramEnd"/>
+      </w:pPr>
+      <w:r>
+        <w:t>D) int edad? = null;</w:t>
+      </w:r>
     </w:p>
     <w:p>
       <w:pPr>
@@ -895,48 +717,162 @@
         <w:rPr>
           <w:lang w:val="es-ES"/>
         </w:rPr>
-        <w:t>REST (</w:t>
-      </w:r>
-      <w:proofErr w:type="spellStart"/>
-      <w:r>
-        <w:rPr>
-          <w:lang w:val="es-ES"/>
-        </w:rPr>
-        <w:t>Representational</w:t>
-      </w:r>
-      <w:proofErr w:type="spellEnd"/>
-      <w:r>
-        <w:rPr>
-          <w:lang w:val="es-ES"/>
+        <w:t>REST (Representational State Transfer) es un estilo arquitectónico para crear servicios web que usan el protocolo HTTP para acceder y manipular recursos mediante operaciones estándar (GET, POST, PUT, DELETE).</w:t>
+      </w:r>
+    </w:p>
+    <w:p>
+      <w:pPr>
+        <w:rPr>
+          <w:lang w:val="es-ES"/>
+        </w:rPr>
+      </w:pPr>
+      <w:r>
+        <w:rPr>
+          <w:lang w:val="es-ES"/>
+        </w:rPr>
+        <w:t>11. ¿Qué método HTTP se utiliza para obtener datos de un recurso?</w:t>
+      </w:r>
+    </w:p>
+    <w:p>
+      <w:pPr>
+        <w:pStyle w:val="Listaconvietas"/>
+      </w:pPr>
+      <w:r>
+        <w:t>A) POST</w:t>
+      </w:r>
+    </w:p>
+    <w:p>
+      <w:pPr>
+        <w:pStyle w:val="Listaconvietas"/>
+        <w:rPr>
+          <w:highlight w:val="yellow"/>
+        </w:rPr>
+      </w:pPr>
+      <w:r>
+        <w:rPr>
+          <w:highlight w:val="yellow"/>
+        </w:rPr>
+        <w:t>B) GET</w:t>
+      </w:r>
+    </w:p>
+    <w:p>
+      <w:pPr>
+        <w:pStyle w:val="Listaconvietas"/>
+      </w:pPr>
+      <w:r>
+        <w:t>C) PUT</w:t>
+      </w:r>
+    </w:p>
+    <w:p>
+      <w:pPr>
+        <w:pStyle w:val="Listaconvietas"/>
+      </w:pPr>
+      <w:r>
+        <w:t>D) DELETE</w:t>
+      </w:r>
+    </w:p>
+    <w:p>
+      <w:pPr>
+        <w:rPr>
+          <w:lang w:val="es-ES"/>
+        </w:rPr>
+      </w:pPr>
+      <w:r>
+        <w:rPr>
+          <w:lang w:val="es-ES"/>
+        </w:rPr>
+        <w:t>12. ¿Qué método se utiliza para crear un nuevo recurso en una API REST?</w:t>
+      </w:r>
+    </w:p>
+    <w:p>
+      <w:pPr>
+        <w:pStyle w:val="Listaconvietas"/>
+      </w:pPr>
+      <w:r>
+        <w:t>A) PUT</w:t>
+      </w:r>
+    </w:p>
+    <w:p>
+      <w:pPr>
+        <w:pStyle w:val="Listaconvietas"/>
+      </w:pPr>
+      <w:r>
+        <w:t>B) GET</w:t>
+      </w:r>
+    </w:p>
+    <w:p>
+      <w:pPr>
+        <w:pStyle w:val="Listaconvietas"/>
+        <w:rPr>
+          <w:highlight w:val="yellow"/>
+        </w:rPr>
+      </w:pPr>
+      <w:r>
+        <w:rPr>
+          <w:highlight w:val="yellow"/>
+        </w:rPr>
+        <w:t>C) POST</w:t>
+      </w:r>
+    </w:p>
+    <w:p>
+      <w:pPr>
+        <w:pStyle w:val="Listaconvietas"/>
+      </w:pPr>
+      <w:r>
+        <w:t>D) PATCH</w:t>
+      </w:r>
+    </w:p>
+    <w:p>
+      <w:pPr>
+        <w:rPr>
+          <w:lang w:val="es-ES"/>
+        </w:rPr>
+      </w:pPr>
+      <w:r>
+        <w:rPr>
+          <w:lang w:val="es-ES"/>
+        </w:rPr>
+        <w:t>13. ¿Qué método se usa para eliminar un recurso existente?</w:t>
+      </w:r>
+    </w:p>
+    <w:p>
+      <w:pPr>
+        <w:pStyle w:val="Listaconvietas"/>
+        <w:rPr>
+          <w:highlight w:val="green"/>
+        </w:rPr>
+      </w:pPr>
+      <w:r>
+        <w:rPr>
+          <w:highlight w:val="green"/>
+        </w:rPr>
+        <w:t>A) DELETE</w:t>
+      </w:r>
+    </w:p>
+    <w:p>
+      <w:pPr>
+        <w:pStyle w:val="Listaconvietas"/>
+        <w:rPr>
+          <w:highlight w:val="yellow"/>
+        </w:rPr>
+      </w:pPr>
+      <w:r>
+        <w:rPr>
+          <w:highlight w:val="yellow"/>
+        </w:rPr>
+        <w:t>B) REMOVE</w:t>
+      </w:r>
+      <w:r>
+        <w:rPr>
+          <w:highlight w:val="yellow"/>
         </w:rPr>
         <w:t xml:space="preserve"> </w:t>
       </w:r>
-      <w:proofErr w:type="spellStart"/>
-      <w:r>
-        <w:rPr>
-          <w:lang w:val="es-ES"/>
-        </w:rPr>
-        <w:t>State</w:t>
-      </w:r>
-      <w:proofErr w:type="spellEnd"/>
-      <w:r>
-        <w:rPr>
-          <w:lang w:val="es-ES"/>
-        </w:rPr>
-        <w:t xml:space="preserve"> Transfer) es un estilo arquitectónico para crear servicios web que usan el protocolo HTTP para acceder y manipular recursos mediante operaciones estándar (GET, POST, PUT, DELETE).</w:t>
-      </w:r>
-    </w:p>
-    <w:p>
-      <w:pPr>
-        <w:rPr>
-          <w:lang w:val="es-ES"/>
-        </w:rPr>
-      </w:pPr>
-      <w:r>
-        <w:rPr>
-          <w:lang w:val="es-ES"/>
-        </w:rPr>
-        <w:t>11. ¿Qué método HTTP se utiliza para obtener datos de un recurso?</w:t>
+      <w:r>
+        <w:rPr>
+          <w:highlight w:val="yellow"/>
+        </w:rPr>
+        <w:t>??</w:t>
       </w:r>
     </w:p>
     <w:p>
@@ -944,12 +880,33 @@
         <w:pStyle w:val="Listaconvietas"/>
       </w:pPr>
       <w:r>
-        <w:t>A) POST</w:t>
+        <w:t>C) DROP</w:t>
       </w:r>
     </w:p>
     <w:p>
       <w:pPr>
         <w:pStyle w:val="Listaconvietas"/>
+      </w:pPr>
+      <w:r>
+        <w:t>D) DESTROY</w:t>
+      </w:r>
+    </w:p>
+    <w:p>
+      <w:pPr>
+        <w:rPr>
+          <w:lang w:val="es-ES"/>
+        </w:rPr>
+      </w:pPr>
+      <w:r>
+        <w:rPr>
+          <w:lang w:val="es-ES"/>
+        </w:rPr>
+        <w:t>14. ¿Cuál de los siguientes NO es un principio clave de REST?</w:t>
+      </w:r>
+    </w:p>
+    <w:p>
+      <w:pPr>
+        <w:pStyle w:val="Listaconvietas"/>
         <w:rPr>
           <w:highlight w:val="yellow"/>
         </w:rPr>
@@ -958,192 +915,7 @@
         <w:rPr>
           <w:highlight w:val="yellow"/>
         </w:rPr>
-        <w:t>B) GET</w:t>
-      </w:r>
-    </w:p>
-    <w:p>
-      <w:pPr>
-        <w:pStyle w:val="Listaconvietas"/>
-      </w:pPr>
-      <w:r>
-        <w:t>C) PUT</w:t>
-      </w:r>
-    </w:p>
-    <w:p>
-      <w:pPr>
-        <w:pStyle w:val="Listaconvietas"/>
-      </w:pPr>
-      <w:r>
-        <w:t>D) DELETE</w:t>
-      </w:r>
-    </w:p>
-    <w:p>
-      <w:pPr>
-        <w:rPr>
-          <w:lang w:val="es-ES"/>
-        </w:rPr>
-      </w:pPr>
-      <w:r>
-        <w:rPr>
-          <w:lang w:val="es-ES"/>
-        </w:rPr>
-        <w:t>12. ¿Qué método se utiliza para crear un nuevo recurso en una API REST?</w:t>
-      </w:r>
-    </w:p>
-    <w:p>
-      <w:pPr>
-        <w:pStyle w:val="Listaconvietas"/>
-      </w:pPr>
-      <w:r>
-        <w:t>A) PUT</w:t>
-      </w:r>
-    </w:p>
-    <w:p>
-      <w:pPr>
-        <w:pStyle w:val="Listaconvietas"/>
-      </w:pPr>
-      <w:r>
-        <w:t>B) GET</w:t>
-      </w:r>
-    </w:p>
-    <w:p>
-      <w:pPr>
-        <w:pStyle w:val="Listaconvietas"/>
-        <w:rPr>
-          <w:highlight w:val="yellow"/>
-        </w:rPr>
-      </w:pPr>
-      <w:r>
-        <w:rPr>
-          <w:highlight w:val="yellow"/>
-        </w:rPr>
-        <w:t>C) POST</w:t>
-      </w:r>
-    </w:p>
-    <w:p>
-      <w:pPr>
-        <w:pStyle w:val="Listaconvietas"/>
-      </w:pPr>
-      <w:r>
-        <w:t>D) PATCH</w:t>
-      </w:r>
-    </w:p>
-    <w:p>
-      <w:pPr>
-        <w:rPr>
-          <w:lang w:val="es-ES"/>
-        </w:rPr>
-      </w:pPr>
-      <w:r>
-        <w:rPr>
-          <w:lang w:val="es-ES"/>
-        </w:rPr>
-        <w:t>13. ¿Qué método se usa para eliminar un recurso existente?</w:t>
-      </w:r>
-    </w:p>
-    <w:p>
-      <w:pPr>
-        <w:pStyle w:val="Listaconvietas"/>
-        <w:rPr>
-          <w:highlight w:val="green"/>
-        </w:rPr>
-      </w:pPr>
-      <w:r>
-        <w:rPr>
-          <w:highlight w:val="green"/>
-        </w:rPr>
-        <w:t>A) DELETE</w:t>
-      </w:r>
-    </w:p>
-    <w:p>
-      <w:pPr>
-        <w:pStyle w:val="Listaconvietas"/>
-        <w:rPr>
-          <w:highlight w:val="yellow"/>
-        </w:rPr>
-      </w:pPr>
-      <w:r>
-        <w:rPr>
-          <w:highlight w:val="yellow"/>
-        </w:rPr>
-        <w:t xml:space="preserve">B) </w:t>
-      </w:r>
-      <w:proofErr w:type="gramStart"/>
-      <w:r>
-        <w:rPr>
-          <w:highlight w:val="yellow"/>
-        </w:rPr>
-        <w:t>REMOVE</w:t>
-      </w:r>
-      <w:r>
-        <w:rPr>
-          <w:highlight w:val="yellow"/>
-        </w:rPr>
-        <w:t xml:space="preserve"> </w:t>
-      </w:r>
-      <w:r>
-        <w:rPr>
-          <w:highlight w:val="yellow"/>
-        </w:rPr>
-        <w:t>??</w:t>
-      </w:r>
-      <w:proofErr w:type="gramEnd"/>
-    </w:p>
-    <w:p>
-      <w:pPr>
-        <w:pStyle w:val="Listaconvietas"/>
-      </w:pPr>
-      <w:r>
-        <w:t>C) DROP</w:t>
-      </w:r>
-    </w:p>
-    <w:p>
-      <w:pPr>
-        <w:pStyle w:val="Listaconvietas"/>
-      </w:pPr>
-      <w:r>
-        <w:t>D) DESTROY</w:t>
-      </w:r>
-    </w:p>
-    <w:p>
-      <w:pPr>
-        <w:rPr>
-          <w:lang w:val="es-ES"/>
-        </w:rPr>
-      </w:pPr>
-      <w:r>
-        <w:rPr>
-          <w:lang w:val="es-ES"/>
-        </w:rPr>
-        <w:t>14. ¿Cuál de los siguientes NO es un principio clave de REST?</w:t>
-      </w:r>
-    </w:p>
-    <w:p>
-      <w:pPr>
-        <w:pStyle w:val="Listaconvietas"/>
-        <w:rPr>
-          <w:highlight w:val="yellow"/>
-        </w:rPr>
-      </w:pPr>
-      <w:r>
-        <w:rPr>
-          <w:highlight w:val="yellow"/>
-        </w:rPr>
-        <w:t xml:space="preserve">A) Stateless (sin </w:t>
-      </w:r>
-      <w:proofErr w:type="spellStart"/>
-      <w:r>
-        <w:rPr>
-          <w:highlight w:val="yellow"/>
-        </w:rPr>
-        <w:t>estado</w:t>
-      </w:r>
-      <w:proofErr w:type="spellEnd"/>
-      <w:r>
-        <w:rPr>
-          <w:highlight w:val="yellow"/>
-        </w:rPr>
-        <w:t>)</w:t>
+        <w:t>A) Stateless (sin estado)</w:t>
       </w:r>
     </w:p>
     <w:p>
@@ -1260,21 +1032,7 @@
         <w:rPr>
           <w:lang w:val="es-MX"/>
         </w:rPr>
-        <w:t xml:space="preserve"> (Investiga sobre </w:t>
-      </w:r>
-      <w:proofErr w:type="gramStart"/>
-      <w:r>
-        <w:rPr>
-          <w:lang w:val="es-MX"/>
-        </w:rPr>
-        <w:t>eso :v</w:t>
-      </w:r>
-      <w:proofErr w:type="gramEnd"/>
-      <w:r>
-        <w:rPr>
-          <w:lang w:val="es-MX"/>
-        </w:rPr>
-        <w:t xml:space="preserve">) </w:t>
+        <w:t xml:space="preserve"> (Investiga sobre eso :v) </w:t>
       </w:r>
     </w:p>
     <w:p>
@@ -1351,43 +1109,22 @@
       </w:r>
     </w:p>
     <w:p>
+      <w:pPr>
+        <w:rPr>
+          <w:lang w:val="es-ES"/>
+        </w:rPr>
+      </w:pPr>
       <w:r>
         <w:rPr>
           <w:lang w:val="es-ES"/>
         </w:rPr>
         <w:t xml:space="preserve">Es un paradigma de programación basado en el uso de clases y objetos. </w:t>
       </w:r>
-      <w:proofErr w:type="spellStart"/>
-      <w:r>
-        <w:t>Permite</w:t>
-      </w:r>
-      <w:proofErr w:type="spellEnd"/>
-      <w:r>
-        <w:t xml:space="preserve"> </w:t>
-      </w:r>
-      <w:proofErr w:type="spellStart"/>
-      <w:r>
-        <w:t>estructurar</w:t>
-      </w:r>
-      <w:proofErr w:type="spellEnd"/>
-      <w:r>
-        <w:t xml:space="preserve"> </w:t>
-      </w:r>
-      <w:proofErr w:type="spellStart"/>
-      <w:r>
-        <w:t>el</w:t>
-      </w:r>
-      <w:proofErr w:type="spellEnd"/>
-      <w:r>
-        <w:t xml:space="preserve"> </w:t>
-      </w:r>
-      <w:proofErr w:type="spellStart"/>
-      <w:r>
-        <w:t>código</w:t>
-      </w:r>
-      <w:proofErr w:type="spellEnd"/>
-      <w:r>
-        <w:t xml:space="preserve"> agrupando datos y comportamientos.</w:t>
+      <w:r>
+        <w:rPr>
+          <w:lang w:val="es-ES"/>
+        </w:rPr>
+        <w:t>Permite estructurar el código agrupando datos y comportamientos.</w:t>
       </w:r>
     </w:p>
     <w:p>
@@ -1464,21 +1201,8 @@
         <w:pStyle w:val="Listaconvietas"/>
       </w:pPr>
       <w:r>
-        <w:t xml:space="preserve">D) La </w:t>
-      </w:r>
-      <w:proofErr w:type="spellStart"/>
-      <w:r>
-        <w:t>sobrecarga</w:t>
-      </w:r>
-      <w:proofErr w:type="spellEnd"/>
-      <w:r>
-        <w:t xml:space="preserve"> del </w:t>
-      </w:r>
-      <w:proofErr w:type="spellStart"/>
-      <w:r>
-        <w:t>compilador</w:t>
-      </w:r>
-      <w:proofErr w:type="spellEnd"/>
+        <w:t>D) La sobrecarga del compilador</w:t>
+      </w:r>
     </w:p>
     <w:p>
       <w:pPr>
@@ -1613,16 +1337,8 @@
         <w:rPr>
           <w:lang w:val="es-ES"/>
         </w:rPr>
-        <w:t xml:space="preserve">B) JavaScript es un lenguaje de </w:t>
-      </w:r>
-      <w:proofErr w:type="spellStart"/>
-      <w:r>
-        <w:rPr>
-          <w:lang w:val="es-ES"/>
-        </w:rPr>
-        <w:t>backend</w:t>
-      </w:r>
-      <w:proofErr w:type="spellEnd"/>
+        <w:t>B) JavaScript es un lenguaje de backend</w:t>
+      </w:r>
     </w:p>
     <w:p>
       <w:pPr>
@@ -1678,21 +1394,7 @@
         <w:rPr>
           <w:lang w:val="es-ES"/>
         </w:rPr>
-        <w:t xml:space="preserve">A) Una forma de estructurar </w:t>
-      </w:r>
-      <w:proofErr w:type="spellStart"/>
-      <w:r>
-        <w:rPr>
-          <w:lang w:val="es-ES"/>
-        </w:rPr>
-        <w:t>APIs</w:t>
-      </w:r>
-      <w:proofErr w:type="spellEnd"/>
-      <w:r>
-        <w:rPr>
-          <w:lang w:val="es-ES"/>
-        </w:rPr>
-        <w:t xml:space="preserve"> REST</w:t>
+        <w:t>A) Una forma de estructurar APIs REST</w:t>
       </w:r>
     </w:p>
     <w:p>
@@ -1730,13 +1432,8 @@
         <w:pStyle w:val="Listaconvietas"/>
       </w:pPr>
       <w:r>
-        <w:t xml:space="preserve">D) Un </w:t>
-      </w:r>
-      <w:proofErr w:type="spellStart"/>
-      <w:r>
-        <w:t>compilador</w:t>
-      </w:r>
-      <w:proofErr w:type="spellEnd"/>
+        <w:t>D) Un compilador</w:t>
+      </w:r>
     </w:p>
     <w:p>
       <w:pPr>
@@ -1939,196 +1636,40 @@
       </w:r>
     </w:p>
     <w:p>
-      <w:pPr>
-        <w:rPr>
-          <w:lang w:val="es-ES"/>
-        </w:rPr>
-      </w:pPr>
-      <w:proofErr w:type="spellStart"/>
-      <w:r>
-        <w:rPr>
-          <w:lang w:val="es-ES"/>
-        </w:rPr>
-        <w:t>Public</w:t>
-      </w:r>
-      <w:proofErr w:type="spellEnd"/>
-      <w:r>
-        <w:rPr>
-          <w:lang w:val="es-ES"/>
-        </w:rPr>
-        <w:t xml:space="preserve"> </w:t>
-      </w:r>
-      <w:proofErr w:type="spellStart"/>
-      <w:r>
-        <w:rPr>
-          <w:lang w:val="es-ES"/>
-        </w:rPr>
-        <w:t>string</w:t>
-      </w:r>
-      <w:proofErr w:type="spellEnd"/>
-      <w:r>
-        <w:rPr>
-          <w:lang w:val="es-ES"/>
-        </w:rPr>
-        <w:t xml:space="preserve"> </w:t>
-      </w:r>
-      <w:proofErr w:type="spellStart"/>
-      <w:proofErr w:type="gramStart"/>
-      <w:r>
-        <w:rPr>
-          <w:lang w:val="es-ES"/>
-        </w:rPr>
-        <w:t>VoltearPalabra</w:t>
-      </w:r>
-      <w:proofErr w:type="spellEnd"/>
-      <w:r>
-        <w:rPr>
-          <w:lang w:val="es-ES"/>
-        </w:rPr>
-        <w:t>(</w:t>
-      </w:r>
-      <w:proofErr w:type="spellStart"/>
-      <w:proofErr w:type="gramEnd"/>
-      <w:r>
-        <w:rPr>
-          <w:lang w:val="es-ES"/>
-        </w:rPr>
-        <w:t>string</w:t>
-      </w:r>
-      <w:proofErr w:type="spellEnd"/>
-      <w:r>
-        <w:rPr>
-          <w:lang w:val="es-ES"/>
-        </w:rPr>
-        <w:t xml:space="preserve"> </w:t>
-      </w:r>
-      <w:proofErr w:type="gramStart"/>
-      <w:r>
-        <w:rPr>
-          <w:lang w:val="es-ES"/>
-        </w:rPr>
-        <w:t>palabra){</w:t>
-      </w:r>
-      <w:proofErr w:type="gramEnd"/>
+      <w:r>
+        <w:t>Public string VoltearPalabra(string palabra){</w:t>
+      </w:r>
     </w:p>
     <w:p>
       <w:pPr>
         <w:ind w:firstLine="720"/>
-        <w:rPr>
-          <w:lang w:val="es-ES"/>
-        </w:rPr>
-      </w:pPr>
-      <w:proofErr w:type="spellStart"/>
-      <w:r>
-        <w:rPr>
-          <w:lang w:val="es-ES"/>
-        </w:rPr>
-        <w:t>String</w:t>
-      </w:r>
-      <w:proofErr w:type="spellEnd"/>
-      <w:r>
-        <w:rPr>
-          <w:lang w:val="es-ES"/>
-        </w:rPr>
-        <w:t xml:space="preserve"> resultado </w:t>
-      </w:r>
-      <w:proofErr w:type="gramStart"/>
-      <w:r>
-        <w:rPr>
-          <w:lang w:val="es-ES"/>
-        </w:rPr>
-        <w:t xml:space="preserve">=  </w:t>
-      </w:r>
-      <w:proofErr w:type="spellStart"/>
-      <w:r>
-        <w:rPr>
-          <w:lang w:val="es-ES"/>
-        </w:rPr>
-        <w:t>string</w:t>
-      </w:r>
-      <w:proofErr w:type="gramEnd"/>
-      <w:r>
-        <w:rPr>
-          <w:lang w:val="es-ES"/>
-        </w:rPr>
-        <w:t>.Empty</w:t>
-      </w:r>
-      <w:proofErr w:type="spellEnd"/>
-      <w:r>
-        <w:rPr>
-          <w:lang w:val="es-ES"/>
-        </w:rPr>
-        <w:t>;</w:t>
-      </w:r>
-    </w:p>
-    <w:p>
-      <w:pPr>
-        <w:rPr>
-          <w:lang w:val="es-ES"/>
-        </w:rPr>
-      </w:pPr>
-      <w:r>
-        <w:rPr>
-          <w:lang w:val="es-ES"/>
-        </w:rPr>
+      </w:pPr>
+      <w:r>
+        <w:t>String resultado =  string.Empty;</w:t>
+      </w:r>
+    </w:p>
+    <w:p>
+      <w:r>
         <w:tab/>
-      </w:r>
-      <w:proofErr w:type="spellStart"/>
-      <w:proofErr w:type="gramStart"/>
-      <w:r>
-        <w:rPr>
-          <w:lang w:val="es-ES"/>
-        </w:rPr>
-        <w:t>Foreach</w:t>
-      </w:r>
-      <w:proofErr w:type="spellEnd"/>
-      <w:r>
-        <w:rPr>
-          <w:lang w:val="es-ES"/>
-        </w:rPr>
-        <w:t>(</w:t>
-      </w:r>
-      <w:proofErr w:type="spellStart"/>
-      <w:proofErr w:type="gramEnd"/>
-      <w:r>
-        <w:rPr>
-          <w:lang w:val="es-ES"/>
-        </w:rPr>
-        <w:t>char</w:t>
-      </w:r>
-      <w:proofErr w:type="spellEnd"/>
-      <w:r>
-        <w:rPr>
-          <w:lang w:val="es-ES"/>
-        </w:rPr>
-        <w:t xml:space="preserve"> c in </w:t>
-      </w:r>
-      <w:proofErr w:type="gramStart"/>
-      <w:r>
-        <w:rPr>
-          <w:lang w:val="es-ES"/>
-        </w:rPr>
-        <w:t>palabra){</w:t>
-      </w:r>
-      <w:proofErr w:type="gramEnd"/>
-    </w:p>
-    <w:p>
-      <w:pPr>
-        <w:rPr>
-          <w:lang w:val="es-ES"/>
-        </w:rPr>
-      </w:pPr>
-      <w:r>
-        <w:rPr>
-          <w:lang w:val="es-ES"/>
-        </w:rPr>
+        <w:t>Foreach(char c in palabra){</w:t>
+      </w:r>
+    </w:p>
+    <w:p>
+      <w:pPr>
+        <w:rPr>
+          <w:lang w:val="es-ES"/>
+        </w:rPr>
+      </w:pPr>
+      <w:r>
         <w:tab/>
       </w:r>
       <w:r>
-        <w:rPr>
-          <w:lang w:val="es-ES"/>
-        </w:rPr>
         <w:tab/>
+      </w:r>
+      <w:r>
+        <w:rPr>
+          <w:lang w:val="es-ES"/>
+        </w:rPr>
         <w:t xml:space="preserve">resultado = c + resultado; </w:t>
       </w:r>
     </w:p>
@@ -2153,19 +1694,11 @@
           <w:lang w:val="es-ES"/>
         </w:rPr>
       </w:pPr>
-      <w:proofErr w:type="spellStart"/>
-      <w:r>
-        <w:rPr>
-          <w:lang w:val="es-ES"/>
-        </w:rPr>
-        <w:t>return</w:t>
-      </w:r>
-      <w:proofErr w:type="spellEnd"/>
-      <w:r>
-        <w:rPr>
-          <w:lang w:val="es-ES"/>
-        </w:rPr>
-        <w:t xml:space="preserve"> resultado;</w:t>
+      <w:r>
+        <w:rPr>
+          <w:lang w:val="es-ES"/>
+        </w:rPr>
+        <w:t>return resultado;</w:t>
       </w:r>
     </w:p>
     <w:p>
@@ -2223,91 +1756,21 @@
         <w:rPr>
           <w:lang w:val="es-ES"/>
         </w:rPr>
-        <w:t>- Tabla: Empleado (</w:t>
-      </w:r>
-      <w:proofErr w:type="spellStart"/>
-      <w:r>
-        <w:rPr>
-          <w:lang w:val="es-ES"/>
-        </w:rPr>
-        <w:t>id_empleado</w:t>
-      </w:r>
-      <w:proofErr w:type="spellEnd"/>
-      <w:r>
-        <w:rPr>
-          <w:lang w:val="es-ES"/>
-        </w:rPr>
-        <w:t>, nombre)</w:t>
+        <w:t>- Tabla: Empleado (id_empleado, nombre)</w:t>
       </w:r>
       <w:r>
         <w:rPr>
           <w:lang w:val="es-ES"/>
         </w:rPr>
         <w:br/>
-        <w:t>- Tabla: Venta (</w:t>
-      </w:r>
-      <w:proofErr w:type="spellStart"/>
-      <w:r>
-        <w:rPr>
-          <w:lang w:val="es-ES"/>
-        </w:rPr>
-        <w:t>id_venta</w:t>
-      </w:r>
-      <w:proofErr w:type="spellEnd"/>
-      <w:r>
-        <w:rPr>
-          <w:lang w:val="es-ES"/>
-        </w:rPr>
-        <w:t>, fecha)</w:t>
+        <w:t>- Tabla: Venta (id_venta, fecha)</w:t>
       </w:r>
       <w:r>
         <w:rPr>
           <w:lang w:val="es-ES"/>
         </w:rPr>
         <w:br/>
-        <w:t xml:space="preserve">- Tabla: </w:t>
-      </w:r>
-      <w:proofErr w:type="spellStart"/>
-      <w:r>
-        <w:rPr>
-          <w:lang w:val="es-ES"/>
-        </w:rPr>
-        <w:t>EmpleadoVenta</w:t>
-      </w:r>
-      <w:proofErr w:type="spellEnd"/>
-      <w:r>
-        <w:rPr>
-          <w:lang w:val="es-ES"/>
-        </w:rPr>
-        <w:t xml:space="preserve"> (</w:t>
-      </w:r>
-      <w:proofErr w:type="spellStart"/>
-      <w:r>
-        <w:rPr>
-          <w:lang w:val="es-ES"/>
-        </w:rPr>
-        <w:t>id_empleado</w:t>
-      </w:r>
-      <w:proofErr w:type="spellEnd"/>
-      <w:r>
-        <w:rPr>
-          <w:lang w:val="es-ES"/>
-        </w:rPr>
-        <w:t xml:space="preserve">, </w:t>
-      </w:r>
-      <w:proofErr w:type="spellStart"/>
-      <w:r>
-        <w:rPr>
-          <w:lang w:val="es-ES"/>
-        </w:rPr>
-        <w:t>id_venta</w:t>
-      </w:r>
-      <w:proofErr w:type="spellEnd"/>
-      <w:r>
-        <w:rPr>
-          <w:lang w:val="es-ES"/>
-        </w:rPr>
-        <w:t>)</w:t>
+        <w:t>- Tabla: EmpleadoVenta (id_empleado, id_venta)</w:t>
       </w:r>
       <w:r>
         <w:rPr>
@@ -2353,74 +1816,8 @@
         <w:rPr>
           <w:lang w:val="es-ES"/>
         </w:rPr>
-        <w:t xml:space="preserve">SELECT * FROM Empleado e INNER JOIN </w:t>
-      </w:r>
-      <w:proofErr w:type="spellStart"/>
-      <w:r>
-        <w:rPr>
-          <w:lang w:val="es-ES"/>
-        </w:rPr>
-        <w:t>EmpleadoVenta</w:t>
-      </w:r>
-      <w:proofErr w:type="spellEnd"/>
-      <w:r>
-        <w:rPr>
-          <w:lang w:val="es-ES"/>
-        </w:rPr>
-        <w:t xml:space="preserve"> </w:t>
-      </w:r>
-      <w:proofErr w:type="spellStart"/>
-      <w:r>
-        <w:rPr>
-          <w:lang w:val="es-ES"/>
-        </w:rPr>
-        <w:t>ev</w:t>
-      </w:r>
-      <w:proofErr w:type="spellEnd"/>
-      <w:r>
-        <w:rPr>
-          <w:lang w:val="es-ES"/>
-        </w:rPr>
-        <w:t xml:space="preserve"> ON </w:t>
-      </w:r>
-      <w:proofErr w:type="spellStart"/>
-      <w:proofErr w:type="gramStart"/>
-      <w:r>
-        <w:rPr>
-          <w:lang w:val="es-ES"/>
-        </w:rPr>
-        <w:t>e.Id</w:t>
-      </w:r>
-      <w:proofErr w:type="gramEnd"/>
-      <w:r>
-        <w:rPr>
-          <w:lang w:val="es-ES"/>
-        </w:rPr>
-        <w:t>_empleado</w:t>
-      </w:r>
-      <w:proofErr w:type="spellEnd"/>
-      <w:r>
-        <w:rPr>
-          <w:lang w:val="es-ES"/>
-        </w:rPr>
-        <w:t xml:space="preserve"> = </w:t>
-      </w:r>
-      <w:proofErr w:type="spellStart"/>
-      <w:proofErr w:type="gramStart"/>
-      <w:r>
-        <w:rPr>
-          <w:lang w:val="es-ES"/>
-        </w:rPr>
-        <w:t>ev.Id</w:t>
-      </w:r>
-      <w:proofErr w:type="gramEnd"/>
-      <w:r>
-        <w:rPr>
-          <w:lang w:val="es-ES"/>
-        </w:rPr>
-        <w:t>_empleado</w:t>
-      </w:r>
-      <w:proofErr w:type="spellEnd"/>
+        <w:t>SELECT * FROM Empleado e INNER JOIN EmpleadoVenta ev ON e.Id_empleado = ev.Id_empleado</w:t>
+      </w:r>
     </w:p>
     <w:p>
       <w:pPr>
@@ -2545,37 +1942,8 @@
         <w:pStyle w:val="Listaconvietas"/>
       </w:pPr>
       <w:r>
-        <w:t xml:space="preserve">D) </w:t>
-      </w:r>
-      <w:proofErr w:type="spellStart"/>
-      <w:r>
-        <w:t>Almacenar</w:t>
-      </w:r>
-      <w:proofErr w:type="spellEnd"/>
-      <w:r>
-        <w:t xml:space="preserve"> </w:t>
-      </w:r>
-      <w:proofErr w:type="spellStart"/>
-      <w:r>
-        <w:t>métodos</w:t>
-      </w:r>
-      <w:proofErr w:type="spellEnd"/>
-      <w:r>
-        <w:t xml:space="preserve"> </w:t>
-      </w:r>
-      <w:proofErr w:type="spellStart"/>
-      <w:r>
-        <w:t>como</w:t>
-      </w:r>
-      <w:proofErr w:type="spellEnd"/>
-      <w:r>
-        <w:t xml:space="preserve"> </w:t>
-      </w:r>
-      <w:proofErr w:type="spellStart"/>
-      <w:r>
-        <w:t>propiedades</w:t>
-      </w:r>
-      <w:proofErr w:type="spellEnd"/>
+        <w:t>D) Almacenar métodos como propiedades</w:t>
+      </w:r>
     </w:p>
     <w:p>
       <w:pPr>
@@ -2637,21 +2005,8 @@
         <w:pStyle w:val="Listaconvietas"/>
       </w:pPr>
       <w:r>
-        <w:t xml:space="preserve">C) Crear </w:t>
-      </w:r>
-      <w:proofErr w:type="spellStart"/>
-      <w:r>
-        <w:t>clases</w:t>
-      </w:r>
-      <w:proofErr w:type="spellEnd"/>
-      <w:r>
-        <w:t xml:space="preserve"> sin </w:t>
-      </w:r>
-      <w:proofErr w:type="spellStart"/>
-      <w:r>
-        <w:t>atributos</w:t>
-      </w:r>
-      <w:proofErr w:type="spellEnd"/>
+        <w:t>C) Crear clases sin atributos</w:t>
+      </w:r>
     </w:p>
     <w:p>
       <w:pPr>
@@ -2790,39 +2145,7 @@
         <w:t xml:space="preserve">Los códigos de estado HTTP son respuestas estándar que los servidores web devuelven para indicar el resultado de una solicitud. </w:t>
       </w:r>
       <w:r>
-        <w:t xml:space="preserve">Cada </w:t>
-      </w:r>
-      <w:proofErr w:type="spellStart"/>
-      <w:r>
-        <w:t>código</w:t>
-      </w:r>
-      <w:proofErr w:type="spellEnd"/>
-      <w:r>
-        <w:t xml:space="preserve"> </w:t>
-      </w:r>
-      <w:proofErr w:type="spellStart"/>
-      <w:r>
-        <w:t>tiene</w:t>
-      </w:r>
-      <w:proofErr w:type="spellEnd"/>
-      <w:r>
-        <w:t xml:space="preserve"> un </w:t>
-      </w:r>
-      <w:proofErr w:type="spellStart"/>
-      <w:r>
-        <w:t>significado</w:t>
-      </w:r>
-      <w:proofErr w:type="spellEnd"/>
-      <w:r>
-        <w:t xml:space="preserve"> </w:t>
-      </w:r>
-      <w:proofErr w:type="spellStart"/>
-      <w:r>
-        <w:t>específico</w:t>
-      </w:r>
-      <w:proofErr w:type="spellEnd"/>
-      <w:r>
-        <w:t>.</w:t>
+        <w:t>Cada código tiene un significado específico.</w:t>
       </w:r>
     </w:p>
     <w:p>
@@ -3066,14 +2389,600 @@
     <w:p>
       <w:pPr>
         <w:pStyle w:val="Listaconvietas"/>
+        <w:rPr>
+          <w:lang w:val="es-ES"/>
+        </w:rPr>
+      </w:pPr>
+      <w:r>
+        <w:rPr>
+          <w:b/>
+          <w:bCs/>
+          <w:lang w:val="es-ES"/>
+        </w:rPr>
+        <w:t>30. ¿Qué es Razor?</w:t>
+      </w:r>
+    </w:p>
+    <w:p>
+      <w:pPr>
+        <w:pStyle w:val="Listaconvietas"/>
+        <w:tabs>
+          <w:tab w:val="clear" w:pos="360"/>
+          <w:tab w:val="num" w:pos="720"/>
+        </w:tabs>
+        <w:ind w:left="720"/>
+        <w:rPr>
+          <w:lang w:val="es-ES"/>
+        </w:rPr>
+      </w:pPr>
+      <w:r>
+        <w:rPr>
+          <w:lang w:val="es-ES"/>
+        </w:rPr>
+        <w:t>Es un modelo de programación para aplicaciones web en asp .netcore, se introdujo en aspnetcore 2.0 como una forma simplificada de crear páginas web, que siguen el patrón mvc pero con menos configuración y una estructura más sencilla, no confundir BLAZOR con RAZOR, ambos utilizan la sintaxis Razor pero son tecnologías diferentes con propósitos diferentes, dentro del ecosistema de .net, Razor es ideal para aplicaciones web tradicionales basadas en páginas, mientras que Blazor es adecuado para aplicaciones SPA que sean interactivas y dinámicas.</w:t>
+      </w:r>
+    </w:p>
+    <w:p>
+      <w:pPr>
+        <w:pStyle w:val="Listaconvietas"/>
         <w:numPr>
           <w:ilvl w:val="0"/>
           <w:numId w:val="0"/>
         </w:numPr>
-        <w:rPr>
-          <w:lang w:val="es-ES"/>
-        </w:rPr>
-      </w:pPr>
+        <w:ind w:left="720"/>
+        <w:rPr>
+          <w:lang w:val="es-ES"/>
+        </w:rPr>
+      </w:pPr>
+    </w:p>
+    <w:p>
+      <w:pPr>
+        <w:pStyle w:val="Listaconvietas"/>
+        <w:rPr>
+          <w:b/>
+          <w:bCs/>
+          <w:lang w:val="es-ES"/>
+        </w:rPr>
+      </w:pPr>
+      <w:r>
+        <w:rPr>
+          <w:b/>
+          <w:bCs/>
+          <w:lang w:val="es-ES"/>
+        </w:rPr>
+        <w:t>31.</w:t>
+      </w:r>
+      <w:r>
+        <w:rPr>
+          <w:b/>
+          <w:bCs/>
+          <w:lang w:val="es-ES"/>
+        </w:rPr>
+        <w:t xml:space="preserve"> Add-Migration</w:t>
+      </w:r>
+    </w:p>
+    <w:p>
+      <w:pPr>
+        <w:pStyle w:val="Listaconvietas"/>
+        <w:tabs>
+          <w:tab w:val="clear" w:pos="360"/>
+          <w:tab w:val="num" w:pos="720"/>
+        </w:tabs>
+        <w:ind w:left="720"/>
+        <w:rPr>
+          <w:b/>
+          <w:bCs/>
+        </w:rPr>
+      </w:pPr>
+      <w:r>
+        <w:rPr>
+          <w:b/>
+          <w:bCs/>
+        </w:rPr>
+        <w:t>Tools&gt;NuGet Package Manager&gt;P</w:t>
+      </w:r>
+      <w:r>
+        <w:rPr>
+          <w:b/>
+          <w:bCs/>
+        </w:rPr>
+        <w:t>ackage Manager Console</w:t>
+      </w:r>
+    </w:p>
+    <w:p>
+      <w:pPr>
+        <w:pStyle w:val="Listaconvietas"/>
+        <w:tabs>
+          <w:tab w:val="clear" w:pos="360"/>
+          <w:tab w:val="num" w:pos="720"/>
+        </w:tabs>
+        <w:ind w:left="720"/>
+        <w:rPr>
+          <w:lang w:val="es-ES"/>
+        </w:rPr>
+      </w:pPr>
+      <w:r>
+        <w:rPr>
+          <w:lang w:val="es-ES"/>
+        </w:rPr>
+        <w:t xml:space="preserve">Es un comando </w:t>
+      </w:r>
+      <w:r>
+        <w:rPr>
+          <w:lang w:val="es-ES"/>
+        </w:rPr>
+        <w:t>de Entity Framework Core usado en la Consola de Administrador de Paquetes (Package Manager Console) o en CLI, y su función es:</w:t>
+      </w:r>
+    </w:p>
+    <w:p>
+      <w:pPr>
+        <w:pStyle w:val="Listaconvietas"/>
+        <w:tabs>
+          <w:tab w:val="clear" w:pos="360"/>
+          <w:tab w:val="num" w:pos="1080"/>
+        </w:tabs>
+        <w:ind w:left="1080"/>
+        <w:rPr>
+          <w:lang w:val="es-ES"/>
+        </w:rPr>
+      </w:pPr>
+      <w:r>
+        <w:rPr>
+          <w:lang w:val="es-ES"/>
+        </w:rPr>
+        <w:t>Crear un archivo de migración basado en los cambios que hiciste en tus modelos (clases).</w:t>
+      </w:r>
+    </w:p>
+    <w:p>
+      <w:pPr>
+        <w:pStyle w:val="Listaconvietas"/>
+        <w:tabs>
+          <w:tab w:val="clear" w:pos="360"/>
+          <w:tab w:val="num" w:pos="1080"/>
+        </w:tabs>
+        <w:ind w:left="1080"/>
+        <w:rPr>
+          <w:lang w:val="es-ES"/>
+        </w:rPr>
+      </w:pPr>
+      <w:r>
+        <w:rPr>
+          <w:lang w:val="es-ES"/>
+        </w:rPr>
+        <w:t>Es decir:</w:t>
+      </w:r>
+    </w:p>
+    <w:p>
+      <w:pPr>
+        <w:pStyle w:val="Listaconvietas"/>
+        <w:tabs>
+          <w:tab w:val="clear" w:pos="360"/>
+          <w:tab w:val="num" w:pos="1440"/>
+        </w:tabs>
+        <w:ind w:left="1440"/>
+        <w:rPr>
+          <w:lang w:val="es-ES"/>
+        </w:rPr>
+      </w:pPr>
+      <w:r>
+        <w:rPr>
+          <w:lang w:val="es-ES"/>
+        </w:rPr>
+        <w:t>EF compara tu modelo actual (tus clases C#)</w:t>
+      </w:r>
+    </w:p>
+    <w:p>
+      <w:pPr>
+        <w:pStyle w:val="Listaconvietas"/>
+        <w:tabs>
+          <w:tab w:val="clear" w:pos="360"/>
+          <w:tab w:val="num" w:pos="1440"/>
+        </w:tabs>
+        <w:ind w:left="1440"/>
+        <w:rPr>
+          <w:lang w:val="es-ES"/>
+        </w:rPr>
+      </w:pPr>
+      <w:r>
+        <w:rPr>
+          <w:lang w:val="es-ES"/>
+        </w:rPr>
+        <w:t>Con el estado anterior de la base de datos (o la última migración)</w:t>
+      </w:r>
+    </w:p>
+    <w:p>
+      <w:pPr>
+        <w:pStyle w:val="Listaconvietas"/>
+        <w:tabs>
+          <w:tab w:val="clear" w:pos="360"/>
+          <w:tab w:val="num" w:pos="1440"/>
+        </w:tabs>
+        <w:ind w:left="1440"/>
+        <w:rPr>
+          <w:lang w:val="es-ES"/>
+        </w:rPr>
+      </w:pPr>
+      <w:r>
+        <w:rPr>
+          <w:lang w:val="es-ES"/>
+        </w:rPr>
+        <w:t>Y genera automáticamente instrucciones SQL para actualizar la BD.</w:t>
+      </w:r>
+    </w:p>
+    <w:p>
+      <w:pPr>
+        <w:pStyle w:val="Listaconvietas"/>
+        <w:tabs>
+          <w:tab w:val="clear" w:pos="360"/>
+          <w:tab w:val="num" w:pos="1080"/>
+        </w:tabs>
+        <w:ind w:left="1080"/>
+        <w:rPr>
+          <w:lang w:val="es-ES"/>
+        </w:rPr>
+      </w:pPr>
+      <w:r>
+        <w:rPr>
+          <w:lang w:val="es-ES"/>
+        </w:rPr>
+        <w:t>Dentro del archivo de migración verás dos métodos:</w:t>
+      </w:r>
+    </w:p>
+    <w:p>
+      <w:pPr>
+        <w:pStyle w:val="Listaconvietas"/>
+        <w:numPr>
+          <w:ilvl w:val="0"/>
+          <w:numId w:val="0"/>
+        </w:numPr>
+        <w:ind w:left="1440"/>
+        <w:rPr>
+          <w:lang w:val="es-ES"/>
+        </w:rPr>
+      </w:pPr>
+    </w:p>
+    <w:p>
+      <w:pPr>
+        <w:pStyle w:val="Listaconvietas"/>
+        <w:tabs>
+          <w:tab w:val="clear" w:pos="360"/>
+          <w:tab w:val="num" w:pos="1440"/>
+        </w:tabs>
+        <w:ind w:left="1440"/>
+        <w:rPr>
+          <w:lang w:val="es-ES"/>
+        </w:rPr>
+      </w:pPr>
+      <w:r>
+        <w:rPr>
+          <w:rFonts w:ascii="Segoe UI Emoji" w:hAnsi="Segoe UI Emoji" w:cs="Segoe UI Emoji"/>
+          <w:lang w:val="es-ES"/>
+        </w:rPr>
+        <w:t>✔</w:t>
+      </w:r>
+      <w:r>
+        <w:rPr>
+          <w:lang w:val="es-ES"/>
+        </w:rPr>
+        <w:t xml:space="preserve"> Up()</w:t>
+      </w:r>
+    </w:p>
+    <w:p>
+      <w:pPr>
+        <w:pStyle w:val="Listaconvietas"/>
+        <w:numPr>
+          <w:ilvl w:val="0"/>
+          <w:numId w:val="0"/>
+        </w:numPr>
+        <w:ind w:left="1440"/>
+        <w:rPr>
+          <w:lang w:val="es-ES"/>
+        </w:rPr>
+      </w:pPr>
+    </w:p>
+    <w:p>
+      <w:pPr>
+        <w:pStyle w:val="Listaconvietas"/>
+        <w:tabs>
+          <w:tab w:val="clear" w:pos="360"/>
+          <w:tab w:val="num" w:pos="1440"/>
+        </w:tabs>
+        <w:ind w:left="1440"/>
+        <w:rPr>
+          <w:lang w:val="es-ES"/>
+        </w:rPr>
+      </w:pPr>
+      <w:r>
+        <w:rPr>
+          <w:lang w:val="es-ES"/>
+        </w:rPr>
+        <w:t>Lo que se va a aplicar en la base de datos</w:t>
+      </w:r>
+    </w:p>
+    <w:p>
+      <w:pPr>
+        <w:pStyle w:val="Listaconvietas"/>
+        <w:tabs>
+          <w:tab w:val="clear" w:pos="360"/>
+          <w:tab w:val="num" w:pos="1440"/>
+        </w:tabs>
+        <w:ind w:left="1440"/>
+        <w:rPr>
+          <w:lang w:val="es-ES"/>
+        </w:rPr>
+      </w:pPr>
+      <w:r>
+        <w:rPr>
+          <w:lang w:val="es-ES"/>
+        </w:rPr>
+        <w:t>(Ej. crear tabla, añadir columna, modificar relación).</w:t>
+      </w:r>
+    </w:p>
+    <w:p>
+      <w:pPr>
+        <w:pStyle w:val="Listaconvietas"/>
+        <w:numPr>
+          <w:ilvl w:val="0"/>
+          <w:numId w:val="0"/>
+        </w:numPr>
+        <w:ind w:left="1440"/>
+        <w:rPr>
+          <w:lang w:val="es-ES"/>
+        </w:rPr>
+      </w:pPr>
+    </w:p>
+    <w:p>
+      <w:pPr>
+        <w:pStyle w:val="Listaconvietas"/>
+        <w:tabs>
+          <w:tab w:val="clear" w:pos="360"/>
+          <w:tab w:val="num" w:pos="1440"/>
+        </w:tabs>
+        <w:ind w:left="1440"/>
+        <w:rPr>
+          <w:lang w:val="es-ES"/>
+        </w:rPr>
+      </w:pPr>
+      <w:r>
+        <w:rPr>
+          <w:rFonts w:ascii="Segoe UI Emoji" w:hAnsi="Segoe UI Emoji" w:cs="Segoe UI Emoji"/>
+          <w:lang w:val="es-ES"/>
+        </w:rPr>
+        <w:t>✔</w:t>
+      </w:r>
+      <w:r>
+        <w:rPr>
+          <w:lang w:val="es-ES"/>
+        </w:rPr>
+        <w:t xml:space="preserve"> Down()</w:t>
+      </w:r>
+    </w:p>
+    <w:p>
+      <w:pPr>
+        <w:pStyle w:val="Listaconvietas"/>
+        <w:numPr>
+          <w:ilvl w:val="0"/>
+          <w:numId w:val="0"/>
+        </w:numPr>
+        <w:ind w:left="1440"/>
+        <w:rPr>
+          <w:lang w:val="es-ES"/>
+        </w:rPr>
+      </w:pPr>
+    </w:p>
+    <w:p>
+      <w:pPr>
+        <w:pStyle w:val="Listaconvietas"/>
+        <w:tabs>
+          <w:tab w:val="clear" w:pos="360"/>
+          <w:tab w:val="num" w:pos="1440"/>
+        </w:tabs>
+        <w:ind w:left="1440"/>
+        <w:rPr>
+          <w:lang w:val="es-ES"/>
+        </w:rPr>
+      </w:pPr>
+      <w:r>
+        <w:rPr>
+          <w:lang w:val="es-ES"/>
+        </w:rPr>
+        <w:t>Lo que se revierte si eliminas esa migración</w:t>
+      </w:r>
+    </w:p>
+    <w:p>
+      <w:pPr>
+        <w:pStyle w:val="Listaconvietas"/>
+        <w:tabs>
+          <w:tab w:val="clear" w:pos="360"/>
+          <w:tab w:val="num" w:pos="1440"/>
+        </w:tabs>
+        <w:ind w:left="1440"/>
+        <w:rPr>
+          <w:lang w:val="es-ES"/>
+        </w:rPr>
+      </w:pPr>
+      <w:r>
+        <w:rPr>
+          <w:lang w:val="es-ES"/>
+        </w:rPr>
+        <w:t>(Ej. borrar tabla, eliminar columna).</w:t>
+      </w:r>
+    </w:p>
+    <w:p>
+      <w:pPr>
+        <w:pStyle w:val="Listaconvietas"/>
+        <w:tabs>
+          <w:tab w:val="clear" w:pos="360"/>
+          <w:tab w:val="num" w:pos="1080"/>
+        </w:tabs>
+        <w:ind w:left="1080"/>
+        <w:rPr>
+          <w:lang w:val="es-ES"/>
+        </w:rPr>
+      </w:pPr>
+      <w:r>
+        <w:rPr>
+          <w:lang w:val="es-ES"/>
+        </w:rPr>
+        <w:t>Después se utiliza U</w:t>
+      </w:r>
+      <w:r>
+        <w:rPr>
+          <w:lang w:val="es-ES"/>
+        </w:rPr>
+        <w:t>pdate</w:t>
+      </w:r>
+      <w:r>
+        <w:rPr>
+          <w:lang w:val="es-ES"/>
+        </w:rPr>
+        <w:t>-D</w:t>
+      </w:r>
+      <w:r>
+        <w:rPr>
+          <w:lang w:val="es-ES"/>
+        </w:rPr>
+        <w:t>atabase</w:t>
+      </w:r>
+    </w:p>
+    <w:p>
+      <w:pPr>
+        <w:pStyle w:val="Listaconvietas"/>
+        <w:tabs>
+          <w:tab w:val="clear" w:pos="360"/>
+          <w:tab w:val="num" w:pos="1440"/>
+        </w:tabs>
+        <w:ind w:left="1440"/>
+        <w:rPr>
+          <w:lang w:val="es-ES"/>
+        </w:rPr>
+      </w:pPr>
+      <w:r>
+        <w:rPr>
+          <w:lang w:val="es-ES"/>
+        </w:rPr>
+        <w:t>Esto aplica la migración a SQL Server (o cualquier base de datos configurada).</w:t>
+      </w:r>
+    </w:p>
+    <w:p>
+      <w:pPr>
+        <w:pStyle w:val="Listaconvietas"/>
+        <w:numPr>
+          <w:ilvl w:val="0"/>
+          <w:numId w:val="0"/>
+        </w:numPr>
+        <w:ind w:left="360" w:hanging="360"/>
+        <w:rPr>
+          <w:lang w:val="es-ES"/>
+        </w:rPr>
+      </w:pPr>
+    </w:p>
+    <w:p>
+      <w:pPr>
+        <w:pStyle w:val="Listaconvietas"/>
+        <w:numPr>
+          <w:ilvl w:val="0"/>
+          <w:numId w:val="0"/>
+        </w:numPr>
+        <w:rPr>
+          <w:lang w:val="es-ES"/>
+        </w:rPr>
+      </w:pPr>
+      <w:r>
+        <w:rPr>
+          <w:lang w:val="es-ES"/>
+        </w:rPr>
+        <w:t xml:space="preserve">| Comando             </w:t>
+      </w:r>
+      <w:r>
+        <w:rPr>
+          <w:lang w:val="es-ES"/>
+        </w:rPr>
+        <w:t xml:space="preserve">         </w:t>
+      </w:r>
+      <w:r>
+        <w:rPr>
+          <w:lang w:val="es-ES"/>
+        </w:rPr>
+        <w:t>| ¿Qué hace?                                                                       |</w:t>
+      </w:r>
+    </w:p>
+    <w:p>
+      <w:pPr>
+        <w:pStyle w:val="Listaconvietas"/>
+        <w:numPr>
+          <w:ilvl w:val="0"/>
+          <w:numId w:val="0"/>
+        </w:numPr>
+        <w:rPr>
+          <w:lang w:val="es-ES"/>
+        </w:rPr>
+      </w:pPr>
+      <w:r>
+        <w:rPr>
+          <w:lang w:val="es-ES"/>
+        </w:rPr>
+        <w:t xml:space="preserve">| ------------------- </w:t>
+      </w:r>
+      <w:r>
+        <w:rPr>
+          <w:lang w:val="es-ES"/>
+        </w:rPr>
+        <w:t xml:space="preserve">           </w:t>
+      </w:r>
+      <w:r>
+        <w:rPr>
+          <w:lang w:val="es-ES"/>
+        </w:rPr>
+        <w:t>| -------------------------------------------------------------------------------- |</w:t>
+      </w:r>
+    </w:p>
+    <w:p>
+      <w:pPr>
+        <w:pStyle w:val="Listaconvietas"/>
+        <w:numPr>
+          <w:ilvl w:val="0"/>
+          <w:numId w:val="0"/>
+        </w:numPr>
+        <w:rPr>
+          <w:lang w:val="es-ES"/>
+        </w:rPr>
+      </w:pPr>
+      <w:r>
+        <w:rPr>
+          <w:lang w:val="es-ES"/>
+        </w:rPr>
+        <w:t xml:space="preserve">| **Add-Migration**   </w:t>
+      </w:r>
+      <w:r>
+        <w:rPr>
+          <w:lang w:val="es-ES"/>
+        </w:rPr>
+        <w:t xml:space="preserve">  </w:t>
+      </w:r>
+      <w:r>
+        <w:rPr>
+          <w:lang w:val="es-ES"/>
+        </w:rPr>
+        <w:t>| Genera los archivos necesarios para sincronizar tus modelos con la base de datos |</w:t>
+      </w:r>
+    </w:p>
+    <w:p>
+      <w:pPr>
+        <w:pStyle w:val="Listaconvietas"/>
+        <w:numPr>
+          <w:ilvl w:val="0"/>
+          <w:numId w:val="0"/>
+        </w:numPr>
+        <w:rPr>
+          <w:lang w:val="es-ES"/>
+        </w:rPr>
+      </w:pPr>
+      <w:r>
+        <w:rPr>
+          <w:lang w:val="es-ES"/>
+        </w:rPr>
+        <w:t>| **Update-Database** | Ejecuta esa migración en la base de datos real                                   |</w:t>
+      </w:r>
     </w:p>
     <w:sectPr>
       <w:pgSz w:w="12240" w:h="15840"/>
@@ -3086,7 +2995,7 @@
 </file>
 
 <file path=word/numbering.xml><?xml version="1.0" encoding="utf-8"?>
-<w:numbering xmlns:wpc="http://schemas.microsoft.com/office/word/2010/wordprocessingCanvas" xmlns:cx="http://schemas.microsoft.com/office/drawing/2014/chartex" xmlns:cx1="http://schemas.microsoft.com/office/drawing/2015/9/8/chartex" xmlns:cx2="http://schemas.microsoft.com/office/drawing/2015/10/21/chartex" xmlns:cx3="http://schemas.microsoft.com/office/drawing/2016/5/9/chartex" xmlns:cx4="http://schemas.microsoft.com/office/drawing/2016/5/10/chartex" xmlns:cx5="http://schemas.microsoft.com/office/drawing/2016/5/11/chartex" xmlns:cx6="http://schemas.microsoft.com/office/drawing/2016/5/12/chartex" xmlns:cx7="http://schemas.microsoft.com/office/drawing/2016/5/13/chartex" xmlns:cx8="http://schemas.microsoft.com/office/drawing/2016/5/14/chartex" xmlns:mc="http://schemas.openxmlformats.org/markup-compatibility/2006" xmlns:aink="http://schemas.microsoft.com/office/drawing/2016/ink" xmlns:am3d="http://schemas.microsoft.com/office/drawing/2017/model3d" xmlns:o="urn:schemas-microsoft-com:office:office" xmlns:oel="http://schemas.microsoft.com/office/2019/extlst" xmlns:r="http://schemas.openxmlformats.org/officeDocument/2006/relationships" xmlns:m="http://schemas.openxmlformats.org/officeDocument/2006/math" xmlns:v="urn:schemas-microsoft-com:vml" xmlns:wp14="http://schemas.microsoft.com/office/word/2010/wordprocessingDrawing" xmlns:wp="http://schemas.openxmlformats.org/drawingml/2006/wordprocessingDrawing" xmlns:w10="urn:schemas-microsoft-com:office:word" xmlns:w="http://schemas.openxmlformats.org/wordprocessingml/2006/main" xmlns:w14="http://schemas.microsoft.com/office/word/2010/wordml" xmlns:w15="http://schemas.microsoft.com/office/word/2012/wordml" xmlns:w16cex="http://schemas.microsoft.com/office/word/2018/wordml/cex" xmlns:w16cid="http://schemas.microsoft.com/office/word/2016/wordml/cid" xmlns:w16="http://schemas.microsoft.com/office/word/2018/wordml" xmlns:w16du="http://schemas.microsoft.com/office/word/2023/wordml/word16du" xmlns:w16sdtdh="http://schemas.microsoft.com/office/word/2020/wordml/sdtdatahash" xmlns:w16sdtfl="http://schemas.microsoft.com/office/word/2024/wordml/sdtformatlock" xmlns:w16se="http://schemas.microsoft.com/office/word/2015/wordml/symex" xmlns:wpg="http://schemas.microsoft.com/office/word/2010/wordprocessingGroup" xmlns:wpi="http://schemas.microsoft.com/office/word/2010/wordprocessingInk" xmlns:wne="http://schemas.microsoft.com/office/word/2006/wordml" xmlns:wps="http://schemas.microsoft.com/office/word/2010/wordprocessingShape" mc:Ignorable="w14 w15 w16se w16cid w16 w16cex w16sdtdh w16sdtfl w16du wp14">
+<w:numbering xmlns:wpc="http://schemas.microsoft.com/office/word/2010/wordprocessingCanvas" xmlns:cx="http://schemas.microsoft.com/office/drawing/2014/chartex" xmlns:cx1="http://schemas.microsoft.com/office/drawing/2015/9/8/chartex" xmlns:cx2="http://schemas.microsoft.com/office/drawing/2015/10/21/chartex" xmlns:cx3="http://schemas.microsoft.com/office/drawing/2016/5/9/chartex" xmlns:cx4="http://schemas.microsoft.com/office/drawing/2016/5/10/chartex" xmlns:cx5="http://schemas.microsoft.com/office/drawing/2016/5/11/chartex" xmlns:cx6="http://schemas.microsoft.com/office/drawing/2016/5/12/chartex" xmlns:cx7="http://schemas.microsoft.com/office/drawing/2016/5/13/chartex" xmlns:cx8="http://schemas.microsoft.com/office/drawing/2016/5/14/chartex" xmlns:mc="http://schemas.openxmlformats.org/markup-compatibility/2006" xmlns:aink="http://schemas.microsoft.com/office/drawing/2016/ink" xmlns:am3d="http://schemas.microsoft.com/office/drawing/2017/model3d" xmlns:o="urn:schemas-microsoft-com:office:office" xmlns:r="http://schemas.openxmlformats.org/officeDocument/2006/relationships" xmlns:m="http://schemas.openxmlformats.org/officeDocument/2006/math" xmlns:v="urn:schemas-microsoft-com:vml" xmlns:wp14="http://schemas.microsoft.com/office/word/2010/wordprocessingDrawing" xmlns:wp="http://schemas.openxmlformats.org/drawingml/2006/wordprocessingDrawing" xmlns:w10="urn:schemas-microsoft-com:office:word" xmlns:w="http://schemas.openxmlformats.org/wordprocessingml/2006/main" xmlns:w14="http://schemas.microsoft.com/office/word/2010/wordml" xmlns:w15="http://schemas.microsoft.com/office/word/2012/wordml" xmlns:w16cex="http://schemas.microsoft.com/office/word/2018/wordml/cex" xmlns:w16cid="http://schemas.microsoft.com/office/word/2016/wordml/cid" xmlns:w16="http://schemas.microsoft.com/office/word/2018/wordml" xmlns:w16sdtdh="http://schemas.microsoft.com/office/word/2020/wordml/sdtdatahash" xmlns:w16se="http://schemas.microsoft.com/office/word/2015/wordml/symex" xmlns:wpg="http://schemas.microsoft.com/office/word/2010/wordprocessingGroup" xmlns:wpi="http://schemas.microsoft.com/office/word/2010/wordprocessingInk" xmlns:wne="http://schemas.microsoft.com/office/word/2006/wordml" xmlns:wps="http://schemas.microsoft.com/office/word/2010/wordprocessingShape" mc:Ignorable="w14 w15 w16se w16cid w16 w16cex w16sdtdh wp14">
   <w:abstractNum w:abstractNumId="0" w15:restartNumberingAfterBreak="0">
     <w:nsid w:val="FFFFFF7C"/>
     <w:multiLevelType w:val="singleLevel"/>
@@ -3258,38 +3167,38 @@
       </w:rPr>
     </w:lvl>
   </w:abstractNum>
-  <w:num w:numId="1" w16cid:durableId="49577388">
+  <w:num w:numId="1">
     <w:abstractNumId w:val="8"/>
   </w:num>
-  <w:num w:numId="2" w16cid:durableId="1763719108">
+  <w:num w:numId="2">
     <w:abstractNumId w:val="6"/>
   </w:num>
-  <w:num w:numId="3" w16cid:durableId="1246574375">
+  <w:num w:numId="3">
     <w:abstractNumId w:val="5"/>
   </w:num>
-  <w:num w:numId="4" w16cid:durableId="1816487170">
+  <w:num w:numId="4">
     <w:abstractNumId w:val="4"/>
   </w:num>
-  <w:num w:numId="5" w16cid:durableId="753744468">
+  <w:num w:numId="5">
     <w:abstractNumId w:val="7"/>
   </w:num>
-  <w:num w:numId="6" w16cid:durableId="2013071773">
+  <w:num w:numId="6">
     <w:abstractNumId w:val="3"/>
   </w:num>
-  <w:num w:numId="7" w16cid:durableId="34477304">
+  <w:num w:numId="7">
     <w:abstractNumId w:val="2"/>
   </w:num>
-  <w:num w:numId="8" w16cid:durableId="1214847438">
+  <w:num w:numId="8">
     <w:abstractNumId w:val="1"/>
   </w:num>
-  <w:num w:numId="9" w16cid:durableId="834107679">
+  <w:num w:numId="9">
     <w:abstractNumId w:val="0"/>
   </w:num>
 </w:numbering>
 </file>
 
 <file path=word/styles.xml><?xml version="1.0" encoding="utf-8"?>
-<w:styles xmlns:mc="http://schemas.openxmlformats.org/markup-compatibility/2006" xmlns:r="http://schemas.openxmlformats.org/officeDocument/2006/relationships" xmlns:w="http://schemas.openxmlformats.org/wordprocessingml/2006/main" xmlns:w14="http://schemas.microsoft.com/office/word/2010/wordml" xmlns:w15="http://schemas.microsoft.com/office/word/2012/wordml" xmlns:w16cex="http://schemas.microsoft.com/office/word/2018/wordml/cex" xmlns:w16cid="http://schemas.microsoft.com/office/word/2016/wordml/cid" xmlns:w16="http://schemas.microsoft.com/office/word/2018/wordml" xmlns:w16du="http://schemas.microsoft.com/office/word/2023/wordml/word16du" xmlns:w16sdtdh="http://schemas.microsoft.com/office/word/2020/wordml/sdtdatahash" xmlns:w16sdtfl="http://schemas.microsoft.com/office/word/2024/wordml/sdtformatlock" xmlns:w16se="http://schemas.microsoft.com/office/word/2015/wordml/symex" mc:Ignorable="w14 w15 w16se w16cid w16 w16cex w16sdtdh w16sdtfl w16du">
+<w:styles xmlns:mc="http://schemas.openxmlformats.org/markup-compatibility/2006" xmlns:r="http://schemas.openxmlformats.org/officeDocument/2006/relationships" xmlns:w="http://schemas.openxmlformats.org/wordprocessingml/2006/main" xmlns:w14="http://schemas.microsoft.com/office/word/2010/wordml" xmlns:w15="http://schemas.microsoft.com/office/word/2012/wordml" xmlns:w16cex="http://schemas.microsoft.com/office/word/2018/wordml/cex" xmlns:w16cid="http://schemas.microsoft.com/office/word/2016/wordml/cid" xmlns:w16="http://schemas.microsoft.com/office/word/2018/wordml" xmlns:w16sdtdh="http://schemas.microsoft.com/office/word/2020/wordml/sdtdatahash" xmlns:w16se="http://schemas.microsoft.com/office/word/2015/wordml/symex" mc:Ignorable="w14 w15 w16se w16cid w16 w16cex w16sdtdh">
   <w:docDefaults>
     <w:rPrDefault>
       <w:rPr>

</xml_diff>

<commit_message>
ApiPErsona y Actualizacion de word
</commit_message>
<xml_diff>
--- a/RespuestaTomas.docx
+++ b/RespuestaTomas.docx
@@ -27,8 +27,16 @@
         <w:rPr>
           <w:lang w:val="es-ES"/>
         </w:rPr>
-        <w:t>Calificación: 63.4  -</w:t>
-      </w:r>
+        <w:t xml:space="preserve">Calificación: </w:t>
+      </w:r>
+      <w:proofErr w:type="gramStart"/>
+      <w:r>
+        <w:rPr>
+          <w:lang w:val="es-ES"/>
+        </w:rPr>
+        <w:t>63.4  -</w:t>
+      </w:r>
+      <w:proofErr w:type="gramEnd"/>
       <w:r>
         <w:rPr>
           <w:lang w:val="es-ES"/>
@@ -106,7 +114,21 @@
         <w:rPr>
           <w:highlight w:val="yellow"/>
         </w:rPr>
-        <w:t>A) SUM()</w:t>
+        <w:t xml:space="preserve">A) </w:t>
+      </w:r>
+      <w:proofErr w:type="gramStart"/>
+      <w:r>
+        <w:rPr>
+          <w:highlight w:val="yellow"/>
+        </w:rPr>
+        <w:t>SUM(</w:t>
+      </w:r>
+      <w:proofErr w:type="gramEnd"/>
+      <w:r>
+        <w:rPr>
+          <w:highlight w:val="yellow"/>
+        </w:rPr>
+        <w:t>)</w:t>
       </w:r>
     </w:p>
     <w:p>
@@ -114,7 +136,15 @@
         <w:pStyle w:val="Listaconvietas"/>
       </w:pPr>
       <w:r>
-        <w:t>B) LEN()</w:t>
+        <w:t xml:space="preserve">B) </w:t>
+      </w:r>
+      <w:proofErr w:type="gramStart"/>
+      <w:r>
+        <w:t>LEN(</w:t>
+      </w:r>
+      <w:proofErr w:type="gramEnd"/>
+      <w:r>
+        <w:t>)</w:t>
       </w:r>
     </w:p>
     <w:p>
@@ -122,7 +152,15 @@
         <w:pStyle w:val="Listaconvietas"/>
       </w:pPr>
       <w:r>
-        <w:t>C) GETDATE()</w:t>
+        <w:t xml:space="preserve">C) </w:t>
+      </w:r>
+      <w:proofErr w:type="gramStart"/>
+      <w:r>
+        <w:t>GETDATE(</w:t>
+      </w:r>
+      <w:proofErr w:type="gramEnd"/>
+      <w:r>
+        <w:t>)</w:t>
       </w:r>
     </w:p>
     <w:p>
@@ -130,7 +168,15 @@
         <w:pStyle w:val="Listaconvietas"/>
       </w:pPr>
       <w:r>
-        <w:t>D) ISNULL()</w:t>
+        <w:t xml:space="preserve">D) </w:t>
+      </w:r>
+      <w:proofErr w:type="gramStart"/>
+      <w:r>
+        <w:t>ISNULL(</w:t>
+      </w:r>
+      <w:proofErr w:type="gramEnd"/>
+      <w:r>
+        <w:t>)</w:t>
       </w:r>
     </w:p>
     <w:p>
@@ -157,7 +203,21 @@
         <w:rPr>
           <w:highlight w:val="yellow"/>
         </w:rPr>
-        <w:t>A) AVG()</w:t>
+        <w:t xml:space="preserve">A) </w:t>
+      </w:r>
+      <w:proofErr w:type="gramStart"/>
+      <w:r>
+        <w:rPr>
+          <w:highlight w:val="yellow"/>
+        </w:rPr>
+        <w:t>AVG(</w:t>
+      </w:r>
+      <w:proofErr w:type="gramEnd"/>
+      <w:r>
+        <w:rPr>
+          <w:highlight w:val="yellow"/>
+        </w:rPr>
+        <w:t>)</w:t>
       </w:r>
     </w:p>
     <w:p>
@@ -171,7 +231,21 @@
         <w:rPr>
           <w:highlight w:val="yellow"/>
         </w:rPr>
-        <w:t>B) MAX()</w:t>
+        <w:t xml:space="preserve">B) </w:t>
+      </w:r>
+      <w:proofErr w:type="gramStart"/>
+      <w:r>
+        <w:rPr>
+          <w:highlight w:val="yellow"/>
+        </w:rPr>
+        <w:t>MAX(</w:t>
+      </w:r>
+      <w:proofErr w:type="gramEnd"/>
+      <w:r>
+        <w:rPr>
+          <w:highlight w:val="yellow"/>
+        </w:rPr>
+        <w:t>)</w:t>
       </w:r>
     </w:p>
     <w:p>
@@ -185,7 +259,21 @@
         <w:rPr>
           <w:highlight w:val="green"/>
         </w:rPr>
-        <w:t>C) COUNT()</w:t>
+        <w:t xml:space="preserve">C) </w:t>
+      </w:r>
+      <w:proofErr w:type="gramStart"/>
+      <w:r>
+        <w:rPr>
+          <w:highlight w:val="green"/>
+        </w:rPr>
+        <w:t>COUNT(</w:t>
+      </w:r>
+      <w:proofErr w:type="gramEnd"/>
+      <w:r>
+        <w:rPr>
+          <w:highlight w:val="green"/>
+        </w:rPr>
+        <w:t>)</w:t>
       </w:r>
     </w:p>
     <w:p>
@@ -193,7 +281,15 @@
         <w:pStyle w:val="Listaconvietas"/>
       </w:pPr>
       <w:r>
-        <w:t>D) CONCAT()</w:t>
+        <w:t xml:space="preserve">D) </w:t>
+      </w:r>
+      <w:proofErr w:type="gramStart"/>
+      <w:r>
+        <w:t>CONCAT(</w:t>
+      </w:r>
+      <w:proofErr w:type="gramEnd"/>
+      <w:r>
+        <w:t>)</w:t>
       </w:r>
     </w:p>
     <w:p>
@@ -214,7 +310,15 @@
         <w:pStyle w:val="Listaconvietas"/>
       </w:pPr>
       <w:r>
-        <w:t>A) SUM()</w:t>
+        <w:t xml:space="preserve">A) </w:t>
+      </w:r>
+      <w:proofErr w:type="gramStart"/>
+      <w:r>
+        <w:t>SUM(</w:t>
+      </w:r>
+      <w:proofErr w:type="gramEnd"/>
+      <w:r>
+        <w:t>)</w:t>
       </w:r>
     </w:p>
     <w:p>
@@ -228,7 +332,21 @@
         <w:rPr>
           <w:highlight w:val="yellow"/>
         </w:rPr>
-        <w:t>B) COUNT()</w:t>
+        <w:t xml:space="preserve">B) </w:t>
+      </w:r>
+      <w:proofErr w:type="gramStart"/>
+      <w:r>
+        <w:rPr>
+          <w:highlight w:val="yellow"/>
+        </w:rPr>
+        <w:t>COUNT(</w:t>
+      </w:r>
+      <w:proofErr w:type="gramEnd"/>
+      <w:r>
+        <w:rPr>
+          <w:highlight w:val="yellow"/>
+        </w:rPr>
+        <w:t>)</w:t>
       </w:r>
     </w:p>
     <w:p>
@@ -236,7 +354,15 @@
         <w:pStyle w:val="Listaconvietas"/>
       </w:pPr>
       <w:r>
-        <w:t>C) TOTAL()</w:t>
+        <w:t xml:space="preserve">C) </w:t>
+      </w:r>
+      <w:proofErr w:type="gramStart"/>
+      <w:r>
+        <w:t>TOTAL(</w:t>
+      </w:r>
+      <w:proofErr w:type="gramEnd"/>
+      <w:r>
+        <w:t>)</w:t>
       </w:r>
     </w:p>
     <w:p>
@@ -244,7 +370,15 @@
         <w:pStyle w:val="Listaconvietas"/>
       </w:pPr>
       <w:r>
-        <w:t>D) NUMBEROF()</w:t>
+        <w:t xml:space="preserve">D) </w:t>
+      </w:r>
+      <w:proofErr w:type="gramStart"/>
+      <w:r>
+        <w:t>NUMBEROF(</w:t>
+      </w:r>
+      <w:proofErr w:type="gramEnd"/>
+      <w:r>
+        <w:t>)</w:t>
       </w:r>
     </w:p>
     <w:p>
@@ -265,7 +399,15 @@
         <w:pStyle w:val="Listaconvietas"/>
       </w:pPr>
       <w:r>
-        <w:t>A) MIN()</w:t>
+        <w:t xml:space="preserve">A) </w:t>
+      </w:r>
+      <w:proofErr w:type="gramStart"/>
+      <w:r>
+        <w:t>MIN(</w:t>
+      </w:r>
+      <w:proofErr w:type="gramEnd"/>
+      <w:r>
+        <w:t>)</w:t>
       </w:r>
     </w:p>
     <w:p>
@@ -273,7 +415,15 @@
         <w:pStyle w:val="Listaconvietas"/>
       </w:pPr>
       <w:r>
-        <w:t>B) AVG()</w:t>
+        <w:t xml:space="preserve">B) </w:t>
+      </w:r>
+      <w:proofErr w:type="gramStart"/>
+      <w:r>
+        <w:t>AVG(</w:t>
+      </w:r>
+      <w:proofErr w:type="gramEnd"/>
+      <w:r>
+        <w:t>)</w:t>
       </w:r>
     </w:p>
     <w:p>
@@ -284,7 +434,21 @@
         <w:rPr>
           <w:highlight w:val="yellow"/>
         </w:rPr>
-        <w:t>C) SUBSTRING()</w:t>
+        <w:t xml:space="preserve">C) </w:t>
+      </w:r>
+      <w:proofErr w:type="gramStart"/>
+      <w:r>
+        <w:rPr>
+          <w:highlight w:val="yellow"/>
+        </w:rPr>
+        <w:t>SUBSTRING(</w:t>
+      </w:r>
+      <w:proofErr w:type="gramEnd"/>
+      <w:r>
+        <w:rPr>
+          <w:highlight w:val="yellow"/>
+        </w:rPr>
+        <w:t>)</w:t>
       </w:r>
     </w:p>
     <w:p>
@@ -292,7 +456,15 @@
         <w:pStyle w:val="Listaconvietas"/>
       </w:pPr>
       <w:r>
-        <w:t>D) COUNT()</w:t>
+        <w:t xml:space="preserve">D) </w:t>
+      </w:r>
+      <w:proofErr w:type="gramStart"/>
+      <w:r>
+        <w:t>COUNT(</w:t>
+      </w:r>
+      <w:proofErr w:type="gramEnd"/>
+      <w:r>
+        <w:t>)</w:t>
       </w:r>
     </w:p>
     <w:p>
@@ -313,7 +485,15 @@
         <w:pStyle w:val="Listaconvietas"/>
       </w:pPr>
       <w:r>
-        <w:t>A) SUM(), MAX(), GETDATE()</w:t>
+        <w:t xml:space="preserve">A) </w:t>
+      </w:r>
+      <w:proofErr w:type="gramStart"/>
+      <w:r>
+        <w:t>SUM(</w:t>
+      </w:r>
+      <w:proofErr w:type="gramEnd"/>
+      <w:r>
+        <w:t>), MAX(), GETDATE()</w:t>
       </w:r>
     </w:p>
     <w:p>
@@ -326,11 +506,19 @@
       <w:r>
         <w:t xml:space="preserve">B) </w:t>
       </w:r>
+      <w:proofErr w:type="gramStart"/>
       <w:r>
         <w:rPr>
           <w:highlight w:val="yellow"/>
         </w:rPr>
-        <w:t>AVG(), MIN(), COUNT()</w:t>
+        <w:t>AVG(</w:t>
+      </w:r>
+      <w:proofErr w:type="gramEnd"/>
+      <w:r>
+        <w:rPr>
+          <w:highlight w:val="yellow"/>
+        </w:rPr>
+        <w:t>), MIN(), COUNT()</w:t>
       </w:r>
     </w:p>
     <w:p>
@@ -338,7 +526,15 @@
         <w:pStyle w:val="Listaconvietas"/>
       </w:pPr>
       <w:r>
-        <w:t>C) LEN(), SUM(), LEFT()</w:t>
+        <w:t xml:space="preserve">C) </w:t>
+      </w:r>
+      <w:proofErr w:type="gramStart"/>
+      <w:r>
+        <w:t>LEN(</w:t>
+      </w:r>
+      <w:proofErr w:type="gramEnd"/>
+      <w:r>
+        <w:t>), SUM(), LEFT()</w:t>
       </w:r>
     </w:p>
     <w:p>
@@ -347,20 +543,41 @@
       </w:pPr>
       <w:r>
         <w:lastRenderedPageBreak/>
-        <w:t>D) CONCAT(), MAX(), REPLACE()</w:t>
+        <w:t xml:space="preserve">D) </w:t>
+      </w:r>
+      <w:proofErr w:type="gramStart"/>
+      <w:r>
+        <w:t>CONCAT(</w:t>
+      </w:r>
+      <w:proofErr w:type="gramEnd"/>
+      <w:r>
+        <w:t>), MAX(), REPLACE()</w:t>
       </w:r>
     </w:p>
     <w:p>
       <w:pPr>
         <w:pStyle w:val="Ttulo1"/>
       </w:pPr>
-      <w:r>
-        <w:t>Sección 2 – C#</w:t>
-      </w:r>
-    </w:p>
-    <w:p>
-      <w:r>
-        <w:t>¿Qué es C#?</w:t>
+      <w:proofErr w:type="spellStart"/>
+      <w:r>
+        <w:t>Sección</w:t>
+      </w:r>
+      <w:proofErr w:type="spellEnd"/>
+      <w:r>
+        <w:t xml:space="preserve"> 2 – C#</w:t>
+      </w:r>
+    </w:p>
+    <w:p>
+      <w:r>
+        <w:t>¿</w:t>
+      </w:r>
+      <w:proofErr w:type="spellStart"/>
+      <w:r>
+        <w:t>Qué</w:t>
+      </w:r>
+      <w:proofErr w:type="spellEnd"/>
+      <w:r>
+        <w:t xml:space="preserve"> es C#?</w:t>
       </w:r>
     </w:p>
     <w:p>
@@ -416,8 +633,13 @@
         <w:pStyle w:val="Listaconvietas"/>
       </w:pPr>
       <w:r>
-        <w:t>C) DataTable</w:t>
-      </w:r>
+        <w:t xml:space="preserve">C) </w:t>
+      </w:r>
+      <w:proofErr w:type="spellStart"/>
+      <w:r>
+        <w:t>DataTable</w:t>
+      </w:r>
+      <w:proofErr w:type="spellEnd"/>
     </w:p>
     <w:p>
       <w:pPr>
@@ -536,14 +758,22 @@
         <w:rPr>
           <w:highlight w:val="yellow"/>
         </w:rPr>
-        <w:t>C) dynamic x = 5;</w:t>
-      </w:r>
+        <w:t>C) dynamic x = 5</w:t>
+      </w:r>
+      <w:proofErr w:type="gramStart"/>
       <w:r>
         <w:rPr>
           <w:highlight w:val="yellow"/>
         </w:rPr>
+        <w:t>;</w:t>
+      </w:r>
+      <w:r>
+        <w:rPr>
+          <w:highlight w:val="yellow"/>
+        </w:rPr>
         <w:t xml:space="preserve">  ??</w:t>
       </w:r>
+      <w:proofErr w:type="gramEnd"/>
     </w:p>
     <w:p>
       <w:pPr>
@@ -571,8 +801,13 @@
         <w:pStyle w:val="Listaconvietas"/>
       </w:pPr>
       <w:r>
-        <w:t>A) readonly</w:t>
-      </w:r>
+        <w:t xml:space="preserve">A) </w:t>
+      </w:r>
+      <w:proofErr w:type="spellStart"/>
+      <w:r>
+        <w:t>readonly</w:t>
+      </w:r>
+      <w:proofErr w:type="spellEnd"/>
     </w:p>
     <w:p>
       <w:pPr>
@@ -614,7 +849,21 @@
         <w:rPr>
           <w:lang w:val="es-ES"/>
         </w:rPr>
-        <w:t>10. ¿Cuál de las siguientes líneas es válida para declarar un valor nullable?</w:t>
+        <w:t xml:space="preserve">10. ¿Cuál de las siguientes líneas es válida para declarar un valor </w:t>
+      </w:r>
+      <w:proofErr w:type="spellStart"/>
+      <w:r>
+        <w:rPr>
+          <w:lang w:val="es-ES"/>
+        </w:rPr>
+        <w:t>nullable</w:t>
+      </w:r>
+      <w:proofErr w:type="spellEnd"/>
+      <w:r>
+        <w:rPr>
+          <w:lang w:val="es-ES"/>
+        </w:rPr>
+        <w:t>?</w:t>
       </w:r>
     </w:p>
     <w:p>
@@ -628,12 +877,33 @@
         <w:rPr>
           <w:highlight w:val="yellow"/>
         </w:rPr>
-        <w:t>A) int edad = null;</w:t>
-      </w:r>
+        <w:t xml:space="preserve">A) int </w:t>
+      </w:r>
+      <w:proofErr w:type="spellStart"/>
       <w:r>
         <w:rPr>
           <w:highlight w:val="yellow"/>
         </w:rPr>
+        <w:t>edad</w:t>
+      </w:r>
+      <w:proofErr w:type="spellEnd"/>
+      <w:r>
+        <w:rPr>
+          <w:highlight w:val="yellow"/>
+        </w:rPr>
+        <w:t xml:space="preserve"> = null</w:t>
+      </w:r>
+      <w:proofErr w:type="gramStart"/>
+      <w:r>
+        <w:rPr>
+          <w:highlight w:val="yellow"/>
+        </w:rPr>
+        <w:t>;</w:t>
+      </w:r>
+      <w:r>
+        <w:rPr>
+          <w:highlight w:val="yellow"/>
+        </w:rPr>
         <w:t xml:space="preserve"> </w:t>
       </w:r>
       <w:r>
@@ -642,6 +912,7 @@
         </w:rPr>
         <w:t>??</w:t>
       </w:r>
+      <w:proofErr w:type="gramEnd"/>
     </w:p>
     <w:p>
       <w:pPr>
@@ -654,7 +925,21 @@
         <w:rPr>
           <w:highlight w:val="green"/>
         </w:rPr>
-        <w:t>B) int? edad = null;</w:t>
+        <w:t xml:space="preserve">B) int? </w:t>
+      </w:r>
+      <w:proofErr w:type="spellStart"/>
+      <w:r>
+        <w:rPr>
+          <w:highlight w:val="green"/>
+        </w:rPr>
+        <w:t>edad</w:t>
+      </w:r>
+      <w:proofErr w:type="spellEnd"/>
+      <w:r>
+        <w:rPr>
+          <w:highlight w:val="green"/>
+        </w:rPr>
+        <w:t xml:space="preserve"> = null;</w:t>
       </w:r>
     </w:p>
     <w:p>
@@ -662,7 +947,15 @@
         <w:pStyle w:val="Listaconvietas"/>
       </w:pPr>
       <w:r>
-        <w:t>C) nullable edad = null;</w:t>
+        <w:t xml:space="preserve">C) nullable </w:t>
+      </w:r>
+      <w:proofErr w:type="spellStart"/>
+      <w:r>
+        <w:t>edad</w:t>
+      </w:r>
+      <w:proofErr w:type="spellEnd"/>
+      <w:r>
+        <w:t xml:space="preserve"> = null;</w:t>
       </w:r>
     </w:p>
     <w:p>
@@ -670,7 +963,15 @@
         <w:pStyle w:val="Listaconvietas"/>
       </w:pPr>
       <w:r>
-        <w:t>D) int edad? = null;</w:t>
+        <w:t xml:space="preserve">D) int </w:t>
+      </w:r>
+      <w:proofErr w:type="spellStart"/>
+      <w:r>
+        <w:t>edad</w:t>
+      </w:r>
+      <w:proofErr w:type="spellEnd"/>
+      <w:r>
+        <w:t>? = null;</w:t>
       </w:r>
     </w:p>
     <w:p>
@@ -697,27 +998,68 @@
       <w:pPr>
         <w:pStyle w:val="Ttulo1"/>
       </w:pPr>
+      <w:proofErr w:type="spellStart"/>
       <w:r>
         <w:lastRenderedPageBreak/>
-        <w:t>Sección 3 – REST</w:t>
-      </w:r>
-    </w:p>
-    <w:p>
-      <w:r>
-        <w:t>¿Qué es REST?</w:t>
-      </w:r>
-    </w:p>
-    <w:p>
-      <w:pPr>
-        <w:rPr>
-          <w:lang w:val="es-ES"/>
-        </w:rPr>
-      </w:pPr>
-      <w:r>
-        <w:rPr>
-          <w:lang w:val="es-ES"/>
-        </w:rPr>
-        <w:t>REST (Representational State Transfer) es un estilo arquitectónico para crear servicios web que usan el protocolo HTTP para acceder y manipular recursos mediante operaciones estándar (GET, POST, PUT, DELETE).</w:t>
+        <w:t>Sección</w:t>
+      </w:r>
+      <w:proofErr w:type="spellEnd"/>
+      <w:r>
+        <w:t xml:space="preserve"> 3 – REST</w:t>
+      </w:r>
+    </w:p>
+    <w:p>
+      <w:r>
+        <w:t>¿</w:t>
+      </w:r>
+      <w:proofErr w:type="spellStart"/>
+      <w:r>
+        <w:t>Qué</w:t>
+      </w:r>
+      <w:proofErr w:type="spellEnd"/>
+      <w:r>
+        <w:t xml:space="preserve"> es REST?</w:t>
+      </w:r>
+    </w:p>
+    <w:p>
+      <w:pPr>
+        <w:rPr>
+          <w:lang w:val="es-ES"/>
+        </w:rPr>
+      </w:pPr>
+      <w:r>
+        <w:rPr>
+          <w:lang w:val="es-ES"/>
+        </w:rPr>
+        <w:t>REST (</w:t>
+      </w:r>
+      <w:proofErr w:type="spellStart"/>
+      <w:r>
+        <w:rPr>
+          <w:lang w:val="es-ES"/>
+        </w:rPr>
+        <w:t>Representational</w:t>
+      </w:r>
+      <w:proofErr w:type="spellEnd"/>
+      <w:r>
+        <w:rPr>
+          <w:lang w:val="es-ES"/>
+        </w:rPr>
+        <w:t xml:space="preserve"> </w:t>
+      </w:r>
+      <w:proofErr w:type="spellStart"/>
+      <w:r>
+        <w:rPr>
+          <w:lang w:val="es-ES"/>
+        </w:rPr>
+        <w:t>State</w:t>
+      </w:r>
+      <w:proofErr w:type="spellEnd"/>
+      <w:r>
+        <w:rPr>
+          <w:lang w:val="es-ES"/>
+        </w:rPr>
+        <w:t xml:space="preserve"> Transfer) es un estilo arquitectónico para crear servicios web que usan el protocolo HTTP para acceder y manipular recursos mediante operaciones estándar (GET, POST, PUT, DELETE).</w:t>
       </w:r>
     </w:p>
     <w:p>
@@ -860,12 +1202,19 @@
         <w:rPr>
           <w:highlight w:val="yellow"/>
         </w:rPr>
-        <w:t>B) REMOVE</w:t>
-      </w:r>
+        <w:t xml:space="preserve">B) </w:t>
+      </w:r>
+      <w:proofErr w:type="gramStart"/>
       <w:r>
         <w:rPr>
           <w:highlight w:val="yellow"/>
         </w:rPr>
+        <w:t>REMOVE</w:t>
+      </w:r>
+      <w:r>
+        <w:rPr>
+          <w:highlight w:val="yellow"/>
+        </w:rPr>
         <w:t xml:space="preserve"> </w:t>
       </w:r>
       <w:r>
@@ -874,6 +1223,7 @@
         </w:rPr>
         <w:t>??</w:t>
       </w:r>
+      <w:proofErr w:type="gramEnd"/>
     </w:p>
     <w:p>
       <w:pPr>
@@ -915,7 +1265,21 @@
         <w:rPr>
           <w:highlight w:val="yellow"/>
         </w:rPr>
-        <w:t>A) Stateless (sin estado)</w:t>
+        <w:t xml:space="preserve">A) Stateless (sin </w:t>
+      </w:r>
+      <w:proofErr w:type="spellStart"/>
+      <w:r>
+        <w:rPr>
+          <w:highlight w:val="yellow"/>
+        </w:rPr>
+        <w:t>estado</w:t>
+      </w:r>
+      <w:proofErr w:type="spellEnd"/>
+      <w:r>
+        <w:rPr>
+          <w:highlight w:val="yellow"/>
+        </w:rPr>
+        <w:t>)</w:t>
       </w:r>
     </w:p>
     <w:p>
@@ -923,7 +1287,23 @@
         <w:pStyle w:val="Listaconvietas"/>
       </w:pPr>
       <w:r>
-        <w:t>B) Recursos identificados por URI</w:t>
+        <w:t xml:space="preserve">B) </w:t>
+      </w:r>
+      <w:proofErr w:type="spellStart"/>
+      <w:r>
+        <w:t>Recursos</w:t>
+      </w:r>
+      <w:proofErr w:type="spellEnd"/>
+      <w:r>
+        <w:t xml:space="preserve"> </w:t>
+      </w:r>
+      <w:proofErr w:type="spellStart"/>
+      <w:r>
+        <w:t>identificados</w:t>
+      </w:r>
+      <w:proofErr w:type="spellEnd"/>
+      <w:r>
+        <w:t xml:space="preserve"> por URI</w:t>
       </w:r>
     </w:p>
     <w:p>
@@ -931,7 +1311,23 @@
         <w:pStyle w:val="Listaconvietas"/>
       </w:pPr>
       <w:r>
-        <w:t>C) Comunicación usando HTTP</w:t>
+        <w:t xml:space="preserve">C) </w:t>
+      </w:r>
+      <w:proofErr w:type="spellStart"/>
+      <w:r>
+        <w:t>Comunicación</w:t>
+      </w:r>
+      <w:proofErr w:type="spellEnd"/>
+      <w:r>
+        <w:t xml:space="preserve"> </w:t>
+      </w:r>
+      <w:proofErr w:type="spellStart"/>
+      <w:r>
+        <w:t>usando</w:t>
+      </w:r>
+      <w:proofErr w:type="spellEnd"/>
+      <w:r>
+        <w:t xml:space="preserve"> HTTP</w:t>
       </w:r>
     </w:p>
     <w:p>
@@ -1032,7 +1428,21 @@
         <w:rPr>
           <w:lang w:val="es-MX"/>
         </w:rPr>
-        <w:t xml:space="preserve"> (Investiga sobre eso :v) </w:t>
+        <w:t xml:space="preserve"> (Investiga sobre </w:t>
+      </w:r>
+      <w:proofErr w:type="gramStart"/>
+      <w:r>
+        <w:rPr>
+          <w:lang w:val="es-MX"/>
+        </w:rPr>
+        <w:t>eso :v</w:t>
+      </w:r>
+      <w:proofErr w:type="gramEnd"/>
+      <w:r>
+        <w:rPr>
+          <w:lang w:val="es-MX"/>
+        </w:rPr>
+        <w:t xml:space="preserve">) </w:t>
       </w:r>
     </w:p>
     <w:p>
@@ -1201,8 +1611,21 @@
         <w:pStyle w:val="Listaconvietas"/>
       </w:pPr>
       <w:r>
-        <w:t>D) La sobrecarga del compilador</w:t>
-      </w:r>
+        <w:t xml:space="preserve">D) La </w:t>
+      </w:r>
+      <w:proofErr w:type="spellStart"/>
+      <w:r>
+        <w:t>sobrecarga</w:t>
+      </w:r>
+      <w:proofErr w:type="spellEnd"/>
+      <w:r>
+        <w:t xml:space="preserve"> del </w:t>
+      </w:r>
+      <w:proofErr w:type="spellStart"/>
+      <w:r>
+        <w:t>compilador</w:t>
+      </w:r>
+      <w:proofErr w:type="spellEnd"/>
     </w:p>
     <w:p>
       <w:pPr>
@@ -1337,8 +1760,16 @@
         <w:rPr>
           <w:lang w:val="es-ES"/>
         </w:rPr>
-        <w:t>B) JavaScript es un lenguaje de backend</w:t>
-      </w:r>
+        <w:t xml:space="preserve">B) JavaScript es un lenguaje de </w:t>
+      </w:r>
+      <w:proofErr w:type="spellStart"/>
+      <w:r>
+        <w:rPr>
+          <w:lang w:val="es-ES"/>
+        </w:rPr>
+        <w:t>backend</w:t>
+      </w:r>
+      <w:proofErr w:type="spellEnd"/>
     </w:p>
     <w:p>
       <w:pPr>
@@ -1394,7 +1825,21 @@
         <w:rPr>
           <w:lang w:val="es-ES"/>
         </w:rPr>
-        <w:t>A) Una forma de estructurar APIs REST</w:t>
+        <w:t xml:space="preserve">A) Una forma de estructurar </w:t>
+      </w:r>
+      <w:proofErr w:type="spellStart"/>
+      <w:r>
+        <w:rPr>
+          <w:lang w:val="es-ES"/>
+        </w:rPr>
+        <w:t>APIs</w:t>
+      </w:r>
+      <w:proofErr w:type="spellEnd"/>
+      <w:r>
+        <w:rPr>
+          <w:lang w:val="es-ES"/>
+        </w:rPr>
+        <w:t xml:space="preserve"> REST</w:t>
       </w:r>
     </w:p>
     <w:p>
@@ -1432,8 +1877,13 @@
         <w:pStyle w:val="Listaconvietas"/>
       </w:pPr>
       <w:r>
-        <w:t>D) Un compilador</w:t>
-      </w:r>
+        <w:t xml:space="preserve">D) Un </w:t>
+      </w:r>
+      <w:proofErr w:type="spellStart"/>
+      <w:r>
+        <w:t>compilador</w:t>
+      </w:r>
+      <w:proofErr w:type="spellEnd"/>
     </w:p>
     <w:p>
       <w:pPr>
@@ -1519,10 +1969,28 @@
       <w:pPr>
         <w:pStyle w:val="Ttulo1"/>
       </w:pPr>
+      <w:proofErr w:type="spellStart"/>
       <w:r>
         <w:lastRenderedPageBreak/>
-        <w:t>Sección 5 – Preguntas Prácticas</w:t>
-      </w:r>
+        <w:t>Sección</w:t>
+      </w:r>
+      <w:proofErr w:type="spellEnd"/>
+      <w:r>
+        <w:t xml:space="preserve"> 5 – </w:t>
+      </w:r>
+      <w:proofErr w:type="spellStart"/>
+      <w:r>
+        <w:t>Preguntas</w:t>
+      </w:r>
+      <w:proofErr w:type="spellEnd"/>
+      <w:r>
+        <w:t xml:space="preserve"> </w:t>
+      </w:r>
+      <w:proofErr w:type="spellStart"/>
+      <w:r>
+        <w:t>Prácticas</w:t>
+      </w:r>
+      <w:proofErr w:type="spellEnd"/>
     </w:p>
     <w:p>
       <w:pPr>
@@ -1636,34 +2104,141 @@
       </w:r>
     </w:p>
     <w:p>
-      <w:r>
-        <w:t>Public string VoltearPalabra(string palabra){</w:t>
+      <w:pPr>
+        <w:rPr>
+          <w:lang w:val="es-ES"/>
+        </w:rPr>
+      </w:pPr>
+      <w:r>
+        <w:rPr>
+          <w:lang w:val="es-ES"/>
+        </w:rPr>
+        <w:t xml:space="preserve">Public string </w:t>
+      </w:r>
+      <w:proofErr w:type="spellStart"/>
+      <w:proofErr w:type="gramStart"/>
+      <w:r>
+        <w:rPr>
+          <w:lang w:val="es-ES"/>
+        </w:rPr>
+        <w:t>VoltearPalabra</w:t>
+      </w:r>
+      <w:proofErr w:type="spellEnd"/>
+      <w:r>
+        <w:rPr>
+          <w:lang w:val="es-ES"/>
+        </w:rPr>
+        <w:t>(</w:t>
+      </w:r>
+      <w:proofErr w:type="gramEnd"/>
+      <w:r>
+        <w:rPr>
+          <w:lang w:val="es-ES"/>
+        </w:rPr>
+        <w:t>string palabra){</w:t>
       </w:r>
     </w:p>
     <w:p>
       <w:pPr>
         <w:ind w:firstLine="720"/>
-      </w:pPr>
-      <w:r>
-        <w:t>String resultado =  string.Empty;</w:t>
-      </w:r>
-    </w:p>
-    <w:p>
-      <w:r>
+        <w:rPr>
+          <w:lang w:val="es-ES"/>
+        </w:rPr>
+      </w:pPr>
+      <w:r>
+        <w:rPr>
+          <w:lang w:val="es-ES"/>
+        </w:rPr>
+        <w:t xml:space="preserve">String resultado </w:t>
+      </w:r>
+      <w:proofErr w:type="gramStart"/>
+      <w:r>
+        <w:rPr>
+          <w:lang w:val="es-ES"/>
+        </w:rPr>
+        <w:t xml:space="preserve">=  </w:t>
+      </w:r>
+      <w:proofErr w:type="spellStart"/>
+      <w:r>
+        <w:rPr>
+          <w:lang w:val="es-ES"/>
+        </w:rPr>
+        <w:t>string</w:t>
+      </w:r>
+      <w:proofErr w:type="gramEnd"/>
+      <w:r>
+        <w:rPr>
+          <w:lang w:val="es-ES"/>
+        </w:rPr>
+        <w:t>.Empty</w:t>
+      </w:r>
+      <w:proofErr w:type="spellEnd"/>
+      <w:r>
+        <w:rPr>
+          <w:lang w:val="es-ES"/>
+        </w:rPr>
+        <w:t>;</w:t>
+      </w:r>
+    </w:p>
+    <w:p>
+      <w:pPr>
+        <w:rPr>
+          <w:lang w:val="es-ES"/>
+        </w:rPr>
+      </w:pPr>
+      <w:r>
+        <w:rPr>
+          <w:lang w:val="es-ES"/>
+        </w:rPr>
         <w:tab/>
-        <w:t>Foreach(char c in palabra){</w:t>
-      </w:r>
-    </w:p>
-    <w:p>
-      <w:pPr>
-        <w:rPr>
-          <w:lang w:val="es-ES"/>
-        </w:rPr>
-      </w:pPr>
-      <w:r>
+      </w:r>
+      <w:proofErr w:type="spellStart"/>
+      <w:proofErr w:type="gramStart"/>
+      <w:r>
+        <w:rPr>
+          <w:lang w:val="es-ES"/>
+        </w:rPr>
+        <w:t>Foreach</w:t>
+      </w:r>
+      <w:proofErr w:type="spellEnd"/>
+      <w:r>
+        <w:rPr>
+          <w:lang w:val="es-ES"/>
+        </w:rPr>
+        <w:t>(</w:t>
+      </w:r>
+      <w:proofErr w:type="spellStart"/>
+      <w:proofErr w:type="gramEnd"/>
+      <w:r>
+        <w:rPr>
+          <w:lang w:val="es-ES"/>
+        </w:rPr>
+        <w:t>char</w:t>
+      </w:r>
+      <w:proofErr w:type="spellEnd"/>
+      <w:r>
+        <w:rPr>
+          <w:lang w:val="es-ES"/>
+        </w:rPr>
+        <w:t xml:space="preserve"> c in palabra){</w:t>
+      </w:r>
+    </w:p>
+    <w:p>
+      <w:pPr>
+        <w:rPr>
+          <w:lang w:val="es-ES"/>
+        </w:rPr>
+      </w:pPr>
+      <w:r>
+        <w:rPr>
+          <w:lang w:val="es-ES"/>
+        </w:rPr>
         <w:tab/>
       </w:r>
       <w:r>
+        <w:rPr>
+          <w:lang w:val="es-ES"/>
+        </w:rPr>
         <w:tab/>
       </w:r>
       <w:r>
@@ -1694,11 +2269,19 @@
           <w:lang w:val="es-ES"/>
         </w:rPr>
       </w:pPr>
-      <w:r>
-        <w:rPr>
-          <w:lang w:val="es-ES"/>
-        </w:rPr>
-        <w:t>return resultado;</w:t>
+      <w:proofErr w:type="spellStart"/>
+      <w:r>
+        <w:rPr>
+          <w:lang w:val="es-ES"/>
+        </w:rPr>
+        <w:t>return</w:t>
+      </w:r>
+      <w:proofErr w:type="spellEnd"/>
+      <w:r>
+        <w:rPr>
+          <w:lang w:val="es-ES"/>
+        </w:rPr>
+        <w:t xml:space="preserve"> resultado;</w:t>
       </w:r>
     </w:p>
     <w:p>
@@ -1756,21 +2339,91 @@
         <w:rPr>
           <w:lang w:val="es-ES"/>
         </w:rPr>
-        <w:t>- Tabla: Empleado (id_empleado, nombre)</w:t>
+        <w:t>- Tabla: Empleado (</w:t>
+      </w:r>
+      <w:proofErr w:type="spellStart"/>
+      <w:r>
+        <w:rPr>
+          <w:lang w:val="es-ES"/>
+        </w:rPr>
+        <w:t>id_empleado</w:t>
+      </w:r>
+      <w:proofErr w:type="spellEnd"/>
+      <w:r>
+        <w:rPr>
+          <w:lang w:val="es-ES"/>
+        </w:rPr>
+        <w:t>, nombre)</w:t>
       </w:r>
       <w:r>
         <w:rPr>
           <w:lang w:val="es-ES"/>
         </w:rPr>
         <w:br/>
-        <w:t>- Tabla: Venta (id_venta, fecha)</w:t>
+        <w:t>- Tabla: Venta (</w:t>
+      </w:r>
+      <w:proofErr w:type="spellStart"/>
+      <w:r>
+        <w:rPr>
+          <w:lang w:val="es-ES"/>
+        </w:rPr>
+        <w:t>id_venta</w:t>
+      </w:r>
+      <w:proofErr w:type="spellEnd"/>
+      <w:r>
+        <w:rPr>
+          <w:lang w:val="es-ES"/>
+        </w:rPr>
+        <w:t>, fecha)</w:t>
       </w:r>
       <w:r>
         <w:rPr>
           <w:lang w:val="es-ES"/>
         </w:rPr>
         <w:br/>
-        <w:t>- Tabla: EmpleadoVenta (id_empleado, id_venta)</w:t>
+        <w:t xml:space="preserve">- Tabla: </w:t>
+      </w:r>
+      <w:proofErr w:type="spellStart"/>
+      <w:r>
+        <w:rPr>
+          <w:lang w:val="es-ES"/>
+        </w:rPr>
+        <w:t>EmpleadoVenta</w:t>
+      </w:r>
+      <w:proofErr w:type="spellEnd"/>
+      <w:r>
+        <w:rPr>
+          <w:lang w:val="es-ES"/>
+        </w:rPr>
+        <w:t xml:space="preserve"> (</w:t>
+      </w:r>
+      <w:proofErr w:type="spellStart"/>
+      <w:r>
+        <w:rPr>
+          <w:lang w:val="es-ES"/>
+        </w:rPr>
+        <w:t>id_empleado</w:t>
+      </w:r>
+      <w:proofErr w:type="spellEnd"/>
+      <w:r>
+        <w:rPr>
+          <w:lang w:val="es-ES"/>
+        </w:rPr>
+        <w:t xml:space="preserve">, </w:t>
+      </w:r>
+      <w:proofErr w:type="spellStart"/>
+      <w:r>
+        <w:rPr>
+          <w:lang w:val="es-ES"/>
+        </w:rPr>
+        <w:t>id_venta</w:t>
+      </w:r>
+      <w:proofErr w:type="spellEnd"/>
+      <w:r>
+        <w:rPr>
+          <w:lang w:val="es-ES"/>
+        </w:rPr>
+        <w:t>)</w:t>
       </w:r>
       <w:r>
         <w:rPr>
@@ -1816,8 +2469,66 @@
         <w:rPr>
           <w:lang w:val="es-ES"/>
         </w:rPr>
-        <w:t>SELECT * FROM Empleado e INNER JOIN EmpleadoVenta ev ON e.Id_empleado = ev.Id_empleado</w:t>
-      </w:r>
+        <w:t xml:space="preserve">SELECT * FROM Empleado e INNER JOIN </w:t>
+      </w:r>
+      <w:proofErr w:type="spellStart"/>
+      <w:r>
+        <w:rPr>
+          <w:lang w:val="es-ES"/>
+        </w:rPr>
+        <w:t>EmpleadoVenta</w:t>
+      </w:r>
+      <w:proofErr w:type="spellEnd"/>
+      <w:r>
+        <w:rPr>
+          <w:lang w:val="es-ES"/>
+        </w:rPr>
+        <w:t xml:space="preserve"> </w:t>
+      </w:r>
+      <w:proofErr w:type="spellStart"/>
+      <w:r>
+        <w:rPr>
+          <w:lang w:val="es-ES"/>
+        </w:rPr>
+        <w:t>ev</w:t>
+      </w:r>
+      <w:proofErr w:type="spellEnd"/>
+      <w:r>
+        <w:rPr>
+          <w:lang w:val="es-ES"/>
+        </w:rPr>
+        <w:t xml:space="preserve"> ON </w:t>
+      </w:r>
+      <w:proofErr w:type="spellStart"/>
+      <w:proofErr w:type="gramStart"/>
+      <w:r>
+        <w:rPr>
+          <w:lang w:val="es-ES"/>
+        </w:rPr>
+        <w:t>e.Id</w:t>
+      </w:r>
+      <w:proofErr w:type="gramEnd"/>
+      <w:r>
+        <w:rPr>
+          <w:lang w:val="es-ES"/>
+        </w:rPr>
+        <w:t>_empleado</w:t>
+      </w:r>
+      <w:proofErr w:type="spellEnd"/>
+      <w:r>
+        <w:rPr>
+          <w:lang w:val="es-ES"/>
+        </w:rPr>
+        <w:t xml:space="preserve"> = </w:t>
+      </w:r>
+      <w:proofErr w:type="spellStart"/>
+      <w:r>
+        <w:rPr>
+          <w:lang w:val="es-ES"/>
+        </w:rPr>
+        <w:t>ev.Id_empleado</w:t>
+      </w:r>
+      <w:proofErr w:type="spellEnd"/>
     </w:p>
     <w:p>
       <w:pPr>
@@ -1942,8 +2653,37 @@
         <w:pStyle w:val="Listaconvietas"/>
       </w:pPr>
       <w:r>
-        <w:t>D) Almacenar métodos como propiedades</w:t>
-      </w:r>
+        <w:t xml:space="preserve">D) </w:t>
+      </w:r>
+      <w:proofErr w:type="spellStart"/>
+      <w:r>
+        <w:t>Almacenar</w:t>
+      </w:r>
+      <w:proofErr w:type="spellEnd"/>
+      <w:r>
+        <w:t xml:space="preserve"> </w:t>
+      </w:r>
+      <w:proofErr w:type="spellStart"/>
+      <w:r>
+        <w:t>métodos</w:t>
+      </w:r>
+      <w:proofErr w:type="spellEnd"/>
+      <w:r>
+        <w:t xml:space="preserve"> </w:t>
+      </w:r>
+      <w:proofErr w:type="spellStart"/>
+      <w:r>
+        <w:t>como</w:t>
+      </w:r>
+      <w:proofErr w:type="spellEnd"/>
+      <w:r>
+        <w:t xml:space="preserve"> </w:t>
+      </w:r>
+      <w:proofErr w:type="spellStart"/>
+      <w:r>
+        <w:t>propiedades</w:t>
+      </w:r>
+      <w:proofErr w:type="spellEnd"/>
     </w:p>
     <w:p>
       <w:pPr>
@@ -2005,8 +2745,29 @@
         <w:pStyle w:val="Listaconvietas"/>
       </w:pPr>
       <w:r>
-        <w:t>C) Crear clases sin atributos</w:t>
-      </w:r>
+        <w:t xml:space="preserve">C) </w:t>
+      </w:r>
+      <w:proofErr w:type="spellStart"/>
+      <w:r>
+        <w:t>Crear</w:t>
+      </w:r>
+      <w:proofErr w:type="spellEnd"/>
+      <w:r>
+        <w:t xml:space="preserve"> </w:t>
+      </w:r>
+      <w:proofErr w:type="spellStart"/>
+      <w:r>
+        <w:t>clases</w:t>
+      </w:r>
+      <w:proofErr w:type="spellEnd"/>
+      <w:r>
+        <w:t xml:space="preserve"> sin </w:t>
+      </w:r>
+      <w:proofErr w:type="spellStart"/>
+      <w:r>
+        <w:t>atributos</w:t>
+      </w:r>
+      <w:proofErr w:type="spellEnd"/>
     </w:p>
     <w:p>
       <w:pPr>
@@ -2144,8 +2905,45 @@
         </w:rPr>
         <w:t xml:space="preserve">Los códigos de estado HTTP son respuestas estándar que los servidores web devuelven para indicar el resultado de una solicitud. </w:t>
       </w:r>
-      <w:r>
-        <w:t>Cada código tiene un significado específico.</w:t>
+      <w:proofErr w:type="spellStart"/>
+      <w:r>
+        <w:t>Cada</w:t>
+      </w:r>
+      <w:proofErr w:type="spellEnd"/>
+      <w:r>
+        <w:t xml:space="preserve"> </w:t>
+      </w:r>
+      <w:proofErr w:type="spellStart"/>
+      <w:r>
+        <w:t>código</w:t>
+      </w:r>
+      <w:proofErr w:type="spellEnd"/>
+      <w:r>
+        <w:t xml:space="preserve"> </w:t>
+      </w:r>
+      <w:proofErr w:type="spellStart"/>
+      <w:r>
+        <w:t>tiene</w:t>
+      </w:r>
+      <w:proofErr w:type="spellEnd"/>
+      <w:r>
+        <w:t xml:space="preserve"> un </w:t>
+      </w:r>
+      <w:proofErr w:type="spellStart"/>
+      <w:r>
+        <w:t>significado</w:t>
+      </w:r>
+      <w:proofErr w:type="spellEnd"/>
+      <w:r>
+        <w:t xml:space="preserve"> </w:t>
+      </w:r>
+      <w:proofErr w:type="spellStart"/>
+      <w:r>
+        <w:t>específico</w:t>
+      </w:r>
+      <w:proofErr w:type="spellEnd"/>
+      <w:r>
+        <w:t>.</w:t>
       </w:r>
     </w:p>
     <w:p>
@@ -2384,604 +3182,6 @@
           <w:lang w:val="es-ES"/>
         </w:rPr>
         <w:br/>
-      </w:r>
-    </w:p>
-    <w:p>
-      <w:pPr>
-        <w:pStyle w:val="Listaconvietas"/>
-        <w:rPr>
-          <w:lang w:val="es-ES"/>
-        </w:rPr>
-      </w:pPr>
-      <w:r>
-        <w:rPr>
-          <w:b/>
-          <w:bCs/>
-          <w:lang w:val="es-ES"/>
-        </w:rPr>
-        <w:t>30. ¿Qué es Razor?</w:t>
-      </w:r>
-    </w:p>
-    <w:p>
-      <w:pPr>
-        <w:pStyle w:val="Listaconvietas"/>
-        <w:tabs>
-          <w:tab w:val="clear" w:pos="360"/>
-          <w:tab w:val="num" w:pos="720"/>
-        </w:tabs>
-        <w:ind w:left="720"/>
-        <w:rPr>
-          <w:lang w:val="es-ES"/>
-        </w:rPr>
-      </w:pPr>
-      <w:r>
-        <w:rPr>
-          <w:lang w:val="es-ES"/>
-        </w:rPr>
-        <w:t>Es un modelo de programación para aplicaciones web en asp .netcore, se introdujo en aspnetcore 2.0 como una forma simplificada de crear páginas web, que siguen el patrón mvc pero con menos configuración y una estructura más sencilla, no confundir BLAZOR con RAZOR, ambos utilizan la sintaxis Razor pero son tecnologías diferentes con propósitos diferentes, dentro del ecosistema de .net, Razor es ideal para aplicaciones web tradicionales basadas en páginas, mientras que Blazor es adecuado para aplicaciones SPA que sean interactivas y dinámicas.</w:t>
-      </w:r>
-    </w:p>
-    <w:p>
-      <w:pPr>
-        <w:pStyle w:val="Listaconvietas"/>
-        <w:numPr>
-          <w:ilvl w:val="0"/>
-          <w:numId w:val="0"/>
-        </w:numPr>
-        <w:ind w:left="720"/>
-        <w:rPr>
-          <w:lang w:val="es-ES"/>
-        </w:rPr>
-      </w:pPr>
-    </w:p>
-    <w:p>
-      <w:pPr>
-        <w:pStyle w:val="Listaconvietas"/>
-        <w:rPr>
-          <w:b/>
-          <w:bCs/>
-          <w:lang w:val="es-ES"/>
-        </w:rPr>
-      </w:pPr>
-      <w:r>
-        <w:rPr>
-          <w:b/>
-          <w:bCs/>
-          <w:lang w:val="es-ES"/>
-        </w:rPr>
-        <w:t>31.</w:t>
-      </w:r>
-      <w:r>
-        <w:rPr>
-          <w:b/>
-          <w:bCs/>
-          <w:lang w:val="es-ES"/>
-        </w:rPr>
-        <w:t xml:space="preserve"> Add-Migration</w:t>
-      </w:r>
-    </w:p>
-    <w:p>
-      <w:pPr>
-        <w:pStyle w:val="Listaconvietas"/>
-        <w:tabs>
-          <w:tab w:val="clear" w:pos="360"/>
-          <w:tab w:val="num" w:pos="720"/>
-        </w:tabs>
-        <w:ind w:left="720"/>
-        <w:rPr>
-          <w:b/>
-          <w:bCs/>
-        </w:rPr>
-      </w:pPr>
-      <w:r>
-        <w:rPr>
-          <w:b/>
-          <w:bCs/>
-        </w:rPr>
-        <w:t>Tools&gt;NuGet Package Manager&gt;P</w:t>
-      </w:r>
-      <w:r>
-        <w:rPr>
-          <w:b/>
-          <w:bCs/>
-        </w:rPr>
-        <w:t>ackage Manager Console</w:t>
-      </w:r>
-    </w:p>
-    <w:p>
-      <w:pPr>
-        <w:pStyle w:val="Listaconvietas"/>
-        <w:tabs>
-          <w:tab w:val="clear" w:pos="360"/>
-          <w:tab w:val="num" w:pos="720"/>
-        </w:tabs>
-        <w:ind w:left="720"/>
-        <w:rPr>
-          <w:lang w:val="es-ES"/>
-        </w:rPr>
-      </w:pPr>
-      <w:r>
-        <w:rPr>
-          <w:lang w:val="es-ES"/>
-        </w:rPr>
-        <w:t xml:space="preserve">Es un comando </w:t>
-      </w:r>
-      <w:r>
-        <w:rPr>
-          <w:lang w:val="es-ES"/>
-        </w:rPr>
-        <w:t>de Entity Framework Core usado en la Consola de Administrador de Paquetes (Package Manager Console) o en CLI, y su función es:</w:t>
-      </w:r>
-    </w:p>
-    <w:p>
-      <w:pPr>
-        <w:pStyle w:val="Listaconvietas"/>
-        <w:tabs>
-          <w:tab w:val="clear" w:pos="360"/>
-          <w:tab w:val="num" w:pos="1080"/>
-        </w:tabs>
-        <w:ind w:left="1080"/>
-        <w:rPr>
-          <w:lang w:val="es-ES"/>
-        </w:rPr>
-      </w:pPr>
-      <w:r>
-        <w:rPr>
-          <w:lang w:val="es-ES"/>
-        </w:rPr>
-        <w:t>Crear un archivo de migración basado en los cambios que hiciste en tus modelos (clases).</w:t>
-      </w:r>
-    </w:p>
-    <w:p>
-      <w:pPr>
-        <w:pStyle w:val="Listaconvietas"/>
-        <w:tabs>
-          <w:tab w:val="clear" w:pos="360"/>
-          <w:tab w:val="num" w:pos="1080"/>
-        </w:tabs>
-        <w:ind w:left="1080"/>
-        <w:rPr>
-          <w:lang w:val="es-ES"/>
-        </w:rPr>
-      </w:pPr>
-      <w:r>
-        <w:rPr>
-          <w:lang w:val="es-ES"/>
-        </w:rPr>
-        <w:t>Es decir:</w:t>
-      </w:r>
-    </w:p>
-    <w:p>
-      <w:pPr>
-        <w:pStyle w:val="Listaconvietas"/>
-        <w:tabs>
-          <w:tab w:val="clear" w:pos="360"/>
-          <w:tab w:val="num" w:pos="1440"/>
-        </w:tabs>
-        <w:ind w:left="1440"/>
-        <w:rPr>
-          <w:lang w:val="es-ES"/>
-        </w:rPr>
-      </w:pPr>
-      <w:r>
-        <w:rPr>
-          <w:lang w:val="es-ES"/>
-        </w:rPr>
-        <w:t>EF compara tu modelo actual (tus clases C#)</w:t>
-      </w:r>
-    </w:p>
-    <w:p>
-      <w:pPr>
-        <w:pStyle w:val="Listaconvietas"/>
-        <w:tabs>
-          <w:tab w:val="clear" w:pos="360"/>
-          <w:tab w:val="num" w:pos="1440"/>
-        </w:tabs>
-        <w:ind w:left="1440"/>
-        <w:rPr>
-          <w:lang w:val="es-ES"/>
-        </w:rPr>
-      </w:pPr>
-      <w:r>
-        <w:rPr>
-          <w:lang w:val="es-ES"/>
-        </w:rPr>
-        <w:t>Con el estado anterior de la base de datos (o la última migración)</w:t>
-      </w:r>
-    </w:p>
-    <w:p>
-      <w:pPr>
-        <w:pStyle w:val="Listaconvietas"/>
-        <w:tabs>
-          <w:tab w:val="clear" w:pos="360"/>
-          <w:tab w:val="num" w:pos="1440"/>
-        </w:tabs>
-        <w:ind w:left="1440"/>
-        <w:rPr>
-          <w:lang w:val="es-ES"/>
-        </w:rPr>
-      </w:pPr>
-      <w:r>
-        <w:rPr>
-          <w:lang w:val="es-ES"/>
-        </w:rPr>
-        <w:t>Y genera automáticamente instrucciones SQL para actualizar la BD.</w:t>
-      </w:r>
-    </w:p>
-    <w:p>
-      <w:pPr>
-        <w:pStyle w:val="Listaconvietas"/>
-        <w:tabs>
-          <w:tab w:val="clear" w:pos="360"/>
-          <w:tab w:val="num" w:pos="1080"/>
-        </w:tabs>
-        <w:ind w:left="1080"/>
-        <w:rPr>
-          <w:lang w:val="es-ES"/>
-        </w:rPr>
-      </w:pPr>
-      <w:r>
-        <w:rPr>
-          <w:lang w:val="es-ES"/>
-        </w:rPr>
-        <w:t>Dentro del archivo de migración verás dos métodos:</w:t>
-      </w:r>
-    </w:p>
-    <w:p>
-      <w:pPr>
-        <w:pStyle w:val="Listaconvietas"/>
-        <w:numPr>
-          <w:ilvl w:val="0"/>
-          <w:numId w:val="0"/>
-        </w:numPr>
-        <w:ind w:left="1440"/>
-        <w:rPr>
-          <w:lang w:val="es-ES"/>
-        </w:rPr>
-      </w:pPr>
-    </w:p>
-    <w:p>
-      <w:pPr>
-        <w:pStyle w:val="Listaconvietas"/>
-        <w:tabs>
-          <w:tab w:val="clear" w:pos="360"/>
-          <w:tab w:val="num" w:pos="1440"/>
-        </w:tabs>
-        <w:ind w:left="1440"/>
-        <w:rPr>
-          <w:lang w:val="es-ES"/>
-        </w:rPr>
-      </w:pPr>
-      <w:r>
-        <w:rPr>
-          <w:rFonts w:ascii="Segoe UI Emoji" w:hAnsi="Segoe UI Emoji" w:cs="Segoe UI Emoji"/>
-          <w:lang w:val="es-ES"/>
-        </w:rPr>
-        <w:t>✔</w:t>
-      </w:r>
-      <w:r>
-        <w:rPr>
-          <w:lang w:val="es-ES"/>
-        </w:rPr>
-        <w:t xml:space="preserve"> Up()</w:t>
-      </w:r>
-    </w:p>
-    <w:p>
-      <w:pPr>
-        <w:pStyle w:val="Listaconvietas"/>
-        <w:numPr>
-          <w:ilvl w:val="0"/>
-          <w:numId w:val="0"/>
-        </w:numPr>
-        <w:ind w:left="1440"/>
-        <w:rPr>
-          <w:lang w:val="es-ES"/>
-        </w:rPr>
-      </w:pPr>
-    </w:p>
-    <w:p>
-      <w:pPr>
-        <w:pStyle w:val="Listaconvietas"/>
-        <w:tabs>
-          <w:tab w:val="clear" w:pos="360"/>
-          <w:tab w:val="num" w:pos="1440"/>
-        </w:tabs>
-        <w:ind w:left="1440"/>
-        <w:rPr>
-          <w:lang w:val="es-ES"/>
-        </w:rPr>
-      </w:pPr>
-      <w:r>
-        <w:rPr>
-          <w:lang w:val="es-ES"/>
-        </w:rPr>
-        <w:t>Lo que se va a aplicar en la base de datos</w:t>
-      </w:r>
-    </w:p>
-    <w:p>
-      <w:pPr>
-        <w:pStyle w:val="Listaconvietas"/>
-        <w:tabs>
-          <w:tab w:val="clear" w:pos="360"/>
-          <w:tab w:val="num" w:pos="1440"/>
-        </w:tabs>
-        <w:ind w:left="1440"/>
-        <w:rPr>
-          <w:lang w:val="es-ES"/>
-        </w:rPr>
-      </w:pPr>
-      <w:r>
-        <w:rPr>
-          <w:lang w:val="es-ES"/>
-        </w:rPr>
-        <w:t>(Ej. crear tabla, añadir columna, modificar relación).</w:t>
-      </w:r>
-    </w:p>
-    <w:p>
-      <w:pPr>
-        <w:pStyle w:val="Listaconvietas"/>
-        <w:numPr>
-          <w:ilvl w:val="0"/>
-          <w:numId w:val="0"/>
-        </w:numPr>
-        <w:ind w:left="1440"/>
-        <w:rPr>
-          <w:lang w:val="es-ES"/>
-        </w:rPr>
-      </w:pPr>
-    </w:p>
-    <w:p>
-      <w:pPr>
-        <w:pStyle w:val="Listaconvietas"/>
-        <w:tabs>
-          <w:tab w:val="clear" w:pos="360"/>
-          <w:tab w:val="num" w:pos="1440"/>
-        </w:tabs>
-        <w:ind w:left="1440"/>
-        <w:rPr>
-          <w:lang w:val="es-ES"/>
-        </w:rPr>
-      </w:pPr>
-      <w:r>
-        <w:rPr>
-          <w:rFonts w:ascii="Segoe UI Emoji" w:hAnsi="Segoe UI Emoji" w:cs="Segoe UI Emoji"/>
-          <w:lang w:val="es-ES"/>
-        </w:rPr>
-        <w:t>✔</w:t>
-      </w:r>
-      <w:r>
-        <w:rPr>
-          <w:lang w:val="es-ES"/>
-        </w:rPr>
-        <w:t xml:space="preserve"> Down()</w:t>
-      </w:r>
-    </w:p>
-    <w:p>
-      <w:pPr>
-        <w:pStyle w:val="Listaconvietas"/>
-        <w:numPr>
-          <w:ilvl w:val="0"/>
-          <w:numId w:val="0"/>
-        </w:numPr>
-        <w:ind w:left="1440"/>
-        <w:rPr>
-          <w:lang w:val="es-ES"/>
-        </w:rPr>
-      </w:pPr>
-    </w:p>
-    <w:p>
-      <w:pPr>
-        <w:pStyle w:val="Listaconvietas"/>
-        <w:tabs>
-          <w:tab w:val="clear" w:pos="360"/>
-          <w:tab w:val="num" w:pos="1440"/>
-        </w:tabs>
-        <w:ind w:left="1440"/>
-        <w:rPr>
-          <w:lang w:val="es-ES"/>
-        </w:rPr>
-      </w:pPr>
-      <w:r>
-        <w:rPr>
-          <w:lang w:val="es-ES"/>
-        </w:rPr>
-        <w:t>Lo que se revierte si eliminas esa migración</w:t>
-      </w:r>
-    </w:p>
-    <w:p>
-      <w:pPr>
-        <w:pStyle w:val="Listaconvietas"/>
-        <w:tabs>
-          <w:tab w:val="clear" w:pos="360"/>
-          <w:tab w:val="num" w:pos="1440"/>
-        </w:tabs>
-        <w:ind w:left="1440"/>
-        <w:rPr>
-          <w:lang w:val="es-ES"/>
-        </w:rPr>
-      </w:pPr>
-      <w:r>
-        <w:rPr>
-          <w:lang w:val="es-ES"/>
-        </w:rPr>
-        <w:t>(Ej. borrar tabla, eliminar columna).</w:t>
-      </w:r>
-    </w:p>
-    <w:p>
-      <w:pPr>
-        <w:pStyle w:val="Listaconvietas"/>
-        <w:tabs>
-          <w:tab w:val="clear" w:pos="360"/>
-          <w:tab w:val="num" w:pos="1080"/>
-        </w:tabs>
-        <w:ind w:left="1080"/>
-        <w:rPr>
-          <w:lang w:val="es-ES"/>
-        </w:rPr>
-      </w:pPr>
-      <w:r>
-        <w:rPr>
-          <w:lang w:val="es-ES"/>
-        </w:rPr>
-        <w:t>Después se utiliza U</w:t>
-      </w:r>
-      <w:r>
-        <w:rPr>
-          <w:lang w:val="es-ES"/>
-        </w:rPr>
-        <w:t>pdate</w:t>
-      </w:r>
-      <w:r>
-        <w:rPr>
-          <w:lang w:val="es-ES"/>
-        </w:rPr>
-        <w:t>-D</w:t>
-      </w:r>
-      <w:r>
-        <w:rPr>
-          <w:lang w:val="es-ES"/>
-        </w:rPr>
-        <w:t>atabase</w:t>
-      </w:r>
-    </w:p>
-    <w:p>
-      <w:pPr>
-        <w:pStyle w:val="Listaconvietas"/>
-        <w:tabs>
-          <w:tab w:val="clear" w:pos="360"/>
-          <w:tab w:val="num" w:pos="1440"/>
-        </w:tabs>
-        <w:ind w:left="1440"/>
-        <w:rPr>
-          <w:lang w:val="es-ES"/>
-        </w:rPr>
-      </w:pPr>
-      <w:r>
-        <w:rPr>
-          <w:lang w:val="es-ES"/>
-        </w:rPr>
-        <w:t>Esto aplica la migración a SQL Server (o cualquier base de datos configurada).</w:t>
-      </w:r>
-    </w:p>
-    <w:p>
-      <w:pPr>
-        <w:pStyle w:val="Listaconvietas"/>
-        <w:numPr>
-          <w:ilvl w:val="0"/>
-          <w:numId w:val="0"/>
-        </w:numPr>
-        <w:ind w:left="360" w:hanging="360"/>
-        <w:rPr>
-          <w:lang w:val="es-ES"/>
-        </w:rPr>
-      </w:pPr>
-    </w:p>
-    <w:p>
-      <w:pPr>
-        <w:pStyle w:val="Listaconvietas"/>
-        <w:numPr>
-          <w:ilvl w:val="0"/>
-          <w:numId w:val="0"/>
-        </w:numPr>
-        <w:rPr>
-          <w:lang w:val="es-ES"/>
-        </w:rPr>
-      </w:pPr>
-      <w:r>
-        <w:rPr>
-          <w:lang w:val="es-ES"/>
-        </w:rPr>
-        <w:t xml:space="preserve">| Comando             </w:t>
-      </w:r>
-      <w:r>
-        <w:rPr>
-          <w:lang w:val="es-ES"/>
-        </w:rPr>
-        <w:t xml:space="preserve">         </w:t>
-      </w:r>
-      <w:r>
-        <w:rPr>
-          <w:lang w:val="es-ES"/>
-        </w:rPr>
-        <w:t>| ¿Qué hace?                                                                       |</w:t>
-      </w:r>
-    </w:p>
-    <w:p>
-      <w:pPr>
-        <w:pStyle w:val="Listaconvietas"/>
-        <w:numPr>
-          <w:ilvl w:val="0"/>
-          <w:numId w:val="0"/>
-        </w:numPr>
-        <w:rPr>
-          <w:lang w:val="es-ES"/>
-        </w:rPr>
-      </w:pPr>
-      <w:r>
-        <w:rPr>
-          <w:lang w:val="es-ES"/>
-        </w:rPr>
-        <w:t xml:space="preserve">| ------------------- </w:t>
-      </w:r>
-      <w:r>
-        <w:rPr>
-          <w:lang w:val="es-ES"/>
-        </w:rPr>
-        <w:t xml:space="preserve">           </w:t>
-      </w:r>
-      <w:r>
-        <w:rPr>
-          <w:lang w:val="es-ES"/>
-        </w:rPr>
-        <w:t>| -------------------------------------------------------------------------------- |</w:t>
-      </w:r>
-    </w:p>
-    <w:p>
-      <w:pPr>
-        <w:pStyle w:val="Listaconvietas"/>
-        <w:numPr>
-          <w:ilvl w:val="0"/>
-          <w:numId w:val="0"/>
-        </w:numPr>
-        <w:rPr>
-          <w:lang w:val="es-ES"/>
-        </w:rPr>
-      </w:pPr>
-      <w:r>
-        <w:rPr>
-          <w:lang w:val="es-ES"/>
-        </w:rPr>
-        <w:t xml:space="preserve">| **Add-Migration**   </w:t>
-      </w:r>
-      <w:r>
-        <w:rPr>
-          <w:lang w:val="es-ES"/>
-        </w:rPr>
-        <w:t xml:space="preserve">  </w:t>
-      </w:r>
-      <w:r>
-        <w:rPr>
-          <w:lang w:val="es-ES"/>
-        </w:rPr>
-        <w:t>| Genera los archivos necesarios para sincronizar tus modelos con la base de datos |</w:t>
-      </w:r>
-    </w:p>
-    <w:p>
-      <w:pPr>
-        <w:pStyle w:val="Listaconvietas"/>
-        <w:numPr>
-          <w:ilvl w:val="0"/>
-          <w:numId w:val="0"/>
-        </w:numPr>
-        <w:rPr>
-          <w:lang w:val="es-ES"/>
-        </w:rPr>
-      </w:pPr>
-      <w:r>
-        <w:rPr>
-          <w:lang w:val="es-ES"/>
-        </w:rPr>
-        <w:t>| **Update-Database** | Ejecuta esa migración en la base de datos real                                   |</w:t>
       </w:r>
     </w:p>
     <w:sectPr>

</xml_diff>